<commit_message>
[add] Comment about subpasses dependency.
</commit_message>
<xml_diff>
--- a/Doc/Note/Vulkan/Vulkan-Synchronization.docx
+++ b/Doc/Note/Vulkan/Vulkan-Synchronization.docx
@@ -1,6 +1,6 @@
 
 <file path=word/document.xml><?xml version="1.0" encoding="utf-8"?>
-<w:document xmlns:wpc="http://schemas.microsoft.com/office/word/2010/wordprocessingCanvas" xmlns:cx="http://schemas.microsoft.com/office/drawing/2014/chartex" xmlns:cx1="http://schemas.microsoft.com/office/drawing/2015/9/8/chartex" xmlns:cx2="http://schemas.microsoft.com/office/drawing/2015/10/21/chartex" xmlns:cx3="http://schemas.microsoft.com/office/drawing/2016/5/9/chartex" xmlns:cx4="http://schemas.microsoft.com/office/drawing/2016/5/10/chartex" xmlns:cx5="http://schemas.microsoft.com/office/drawing/2016/5/11/chartex" xmlns:cx6="http://schemas.microsoft.com/office/drawing/2016/5/12/chartex" xmlns:cx7="http://schemas.microsoft.com/office/drawing/2016/5/13/chartex" xmlns:cx8="http://schemas.microsoft.com/office/drawing/2016/5/14/chartex" xmlns:mc="http://schemas.openxmlformats.org/markup-compatibility/2006" xmlns:aink="http://schemas.microsoft.com/office/drawing/2016/ink" xmlns:am3d="http://schemas.microsoft.com/office/drawing/2017/model3d" xmlns:o="urn:schemas-microsoft-com:office:office" xmlns:r="http://schemas.openxmlformats.org/officeDocument/2006/relationships" xmlns:m="http://schemas.openxmlformats.org/officeDocument/2006/math" xmlns:v="urn:schemas-microsoft-com:vml" xmlns:wp14="http://schemas.microsoft.com/office/word/2010/wordprocessingDrawing" xmlns:wp="http://schemas.openxmlformats.org/drawingml/2006/wordprocessingDrawing" xmlns:w10="urn:schemas-microsoft-com:office:word" xmlns:w="http://schemas.openxmlformats.org/wordprocessingml/2006/main" xmlns:w14="http://schemas.microsoft.com/office/word/2010/wordml" xmlns:w15="http://schemas.microsoft.com/office/word/2012/wordml" xmlns:w16cid="http://schemas.microsoft.com/office/word/2016/wordml/cid" xmlns:w16se="http://schemas.microsoft.com/office/word/2015/wordml/symex" xmlns:wpg="http://schemas.microsoft.com/office/word/2010/wordprocessingGroup" xmlns:wpi="http://schemas.microsoft.com/office/word/2010/wordprocessingInk" xmlns:wne="http://schemas.microsoft.com/office/word/2006/wordml" xmlns:wps="http://schemas.microsoft.com/office/word/2010/wordprocessingShape" mc:Ignorable="w14 w15 w16se w16cid wp14">
+<w:document xmlns:wpc="http://schemas.microsoft.com/office/word/2010/wordprocessingCanvas" xmlns:mc="http://schemas.openxmlformats.org/markup-compatibility/2006" xmlns:o="urn:schemas-microsoft-com:office:office" xmlns:r="http://schemas.openxmlformats.org/officeDocument/2006/relationships" xmlns:m="http://schemas.openxmlformats.org/officeDocument/2006/math" xmlns:v="urn:schemas-microsoft-com:vml" xmlns:wp14="http://schemas.microsoft.com/office/word/2010/wordprocessingDrawing" xmlns:wp="http://schemas.openxmlformats.org/drawingml/2006/wordprocessingDrawing" xmlns:w10="urn:schemas-microsoft-com:office:word" xmlns:w="http://schemas.openxmlformats.org/wordprocessingml/2006/main" xmlns:w14="http://schemas.microsoft.com/office/word/2010/wordml" xmlns:wpg="http://schemas.microsoft.com/office/word/2010/wordprocessingGroup" xmlns:wpi="http://schemas.microsoft.com/office/word/2010/wordprocessingInk" xmlns:wne="http://schemas.microsoft.com/office/word/2006/wordml" xmlns:wps="http://schemas.microsoft.com/office/word/2010/wordprocessingShape" mc:Ignorable="w14 wp14">
   <w:body>
     <w:p>
       <w:pPr>
@@ -110,7 +110,41 @@
           <w:sz w:val="18"/>
           <w:szCs w:val="16"/>
         </w:rPr>
-        <w:t>There are two type synchronization. There are distinct implicit and explicit synchronization.</w:t>
+        <w:t>There are two type</w:t>
+      </w:r>
+      <w:r>
+        <w:rPr>
+          <w:rFonts w:cstheme="minorHAnsi" w:hint="eastAsia"/>
+          <w:sz w:val="18"/>
+          <w:szCs w:val="16"/>
+        </w:rPr>
+        <w:t>s</w:t>
+      </w:r>
+      <w:bookmarkStart w:id="0" w:name="_GoBack"/>
+      <w:bookmarkEnd w:id="0"/>
+      <w:r>
+        <w:rPr>
+          <w:rFonts w:cstheme="minorHAnsi"/>
+          <w:sz w:val="18"/>
+          <w:szCs w:val="16"/>
+        </w:rPr>
+        <w:t xml:space="preserve"> </w:t>
+      </w:r>
+      <w:r>
+        <w:rPr>
+          <w:rFonts w:cstheme="minorHAnsi" w:hint="eastAsia"/>
+          <w:sz w:val="18"/>
+          <w:szCs w:val="16"/>
+        </w:rPr>
+        <w:t xml:space="preserve">about </w:t>
+      </w:r>
+      <w:r>
+        <w:rPr>
+          <w:rFonts w:cstheme="minorHAnsi"/>
+          <w:sz w:val="18"/>
+          <w:szCs w:val="16"/>
+        </w:rPr>
+        <w:t>synchronization. There are distinct implicit and explicit synchronization.</w:t>
       </w:r>
       <w:r>
         <w:rPr>
@@ -358,23 +392,7 @@
                 <w:sz w:val="18"/>
                 <w:szCs w:val="16"/>
               </w:rPr>
-              <w:t xml:space="preserve">draw, dispatch, clear, copy, query/timestamp operations, begin/end </w:t>
-            </w:r>
-            <w:proofErr w:type="spellStart"/>
-            <w:r>
-              <w:rPr>
-                <w:sz w:val="18"/>
-                <w:szCs w:val="16"/>
-              </w:rPr>
-              <w:t>subpass</w:t>
-            </w:r>
-            <w:proofErr w:type="spellEnd"/>
-            <w:r>
-              <w:rPr>
-                <w:sz w:val="18"/>
-                <w:szCs w:val="16"/>
-              </w:rPr>
-              <w:t xml:space="preserve"> operations</w:t>
+              <w:t>draw, dispatch, clear, copy, query/timestamp operations, begin/end subpass operations</w:t>
             </w:r>
             <w:r>
               <w:rPr>
@@ -497,39 +515,7 @@
                 <w:sz w:val="18"/>
                 <w:szCs w:val="16"/>
               </w:rPr>
-              <w:t xml:space="preserve">set </w:t>
-            </w:r>
-            <w:proofErr w:type="spellStart"/>
-            <w:r>
-              <w:rPr>
-                <w:sz w:val="18"/>
-                <w:szCs w:val="16"/>
-              </w:rPr>
-              <w:t>renderpass</w:t>
-            </w:r>
-            <w:proofErr w:type="spellEnd"/>
-            <w:r>
-              <w:rPr>
-                <w:sz w:val="18"/>
-                <w:szCs w:val="16"/>
-              </w:rPr>
-              <w:t>/</w:t>
-            </w:r>
-            <w:proofErr w:type="spellStart"/>
-            <w:r>
-              <w:rPr>
-                <w:sz w:val="18"/>
-                <w:szCs w:val="16"/>
-              </w:rPr>
-              <w:t>subpass</w:t>
-            </w:r>
-            <w:proofErr w:type="spellEnd"/>
-            <w:r>
-              <w:rPr>
-                <w:sz w:val="18"/>
-                <w:szCs w:val="16"/>
-              </w:rPr>
-              <w:t xml:space="preserve"> state</w:t>
+              <w:t>set renderpass/subpass state</w:t>
             </w:r>
             <w:r>
               <w:rPr>
@@ -592,23 +578,7 @@
                 <w:sz w:val="18"/>
                 <w:szCs w:val="16"/>
               </w:rPr>
-              <w:t>set/wait events, pipeline barrier, render pass/</w:t>
-            </w:r>
-            <w:proofErr w:type="spellStart"/>
-            <w:r>
-              <w:rPr>
-                <w:sz w:val="18"/>
-                <w:szCs w:val="16"/>
-              </w:rPr>
-              <w:t>subpass</w:t>
-            </w:r>
-            <w:proofErr w:type="spellEnd"/>
-            <w:r>
-              <w:rPr>
-                <w:sz w:val="18"/>
-                <w:szCs w:val="16"/>
-              </w:rPr>
-              <w:t xml:space="preserve"> dependencies</w:t>
+              <w:t>set/wait events, pipeline barrier, render pass/subpass dependencies</w:t>
             </w:r>
             <w:r>
               <w:rPr>
@@ -743,8 +713,6 @@
         </w:rPr>
         <w:t>：</w:t>
       </w:r>
-      <w:bookmarkStart w:id="0" w:name="_GoBack"/>
-      <w:bookmarkEnd w:id="0"/>
     </w:p>
     <w:p>
       <w:pPr>
@@ -755,7 +723,6 @@
         </w:numPr>
         <w:ind w:leftChars="0"/>
         <w:rPr>
-          <w:rFonts w:hint="eastAsia"/>
           <w:sz w:val="18"/>
           <w:szCs w:val="18"/>
         </w:rPr>
@@ -820,6 +787,7 @@
       <w:r>
         <w:rPr>
           <w:rFonts w:cstheme="minorHAnsi" w:hint="eastAsia"/>
+          <w:b/>
           <w:i/>
           <w:iCs/>
           <w:sz w:val="18"/>
@@ -830,6 +798,7 @@
       <w:r>
         <w:rPr>
           <w:rFonts w:cstheme="minorHAnsi"/>
+          <w:b/>
           <w:i/>
           <w:iCs/>
           <w:sz w:val="18"/>
@@ -840,6 +809,7 @@
       <w:r>
         <w:rPr>
           <w:rFonts w:cstheme="minorHAnsi" w:hint="eastAsia"/>
+          <w:b/>
           <w:sz w:val="18"/>
           <w:szCs w:val="16"/>
         </w:rPr>
@@ -887,6 +857,7 @@
       <w:r>
         <w:rPr>
           <w:rFonts w:cstheme="minorHAnsi" w:hint="eastAsia"/>
+          <w:b/>
           <w:i/>
           <w:iCs/>
           <w:sz w:val="18"/>
@@ -897,6 +868,7 @@
       <w:r>
         <w:rPr>
           <w:rFonts w:cstheme="minorHAnsi"/>
+          <w:b/>
           <w:i/>
           <w:iCs/>
           <w:sz w:val="18"/>
@@ -907,6 +879,7 @@
       <w:r>
         <w:rPr>
           <w:rFonts w:cstheme="minorHAnsi" w:hint="eastAsia"/>
+          <w:b/>
           <w:sz w:val="18"/>
           <w:szCs w:val="16"/>
         </w:rPr>
@@ -942,25 +915,7 @@
           <w:sz w:val="18"/>
           <w:szCs w:val="16"/>
         </w:rPr>
-        <w:t xml:space="preserve">(queue submit, </w:t>
-      </w:r>
-      <w:proofErr w:type="spellStart"/>
-      <w:r>
-        <w:rPr>
-          <w:rFonts w:cstheme="minorHAnsi"/>
-          <w:sz w:val="18"/>
-          <w:szCs w:val="16"/>
-        </w:rPr>
-        <w:t>etc</w:t>
-      </w:r>
-      <w:proofErr w:type="spellEnd"/>
-      <w:r>
-        <w:rPr>
-          <w:rFonts w:cstheme="minorHAnsi"/>
-          <w:sz w:val="18"/>
-          <w:szCs w:val="16"/>
-        </w:rPr>
-        <w:t xml:space="preserve">…) need </w:t>
+        <w:t xml:space="preserve">(queue submit, etc…) need </w:t>
       </w:r>
       <w:r>
         <w:rPr>
@@ -988,6 +943,7 @@
       <w:r>
         <w:rPr>
           <w:rFonts w:cstheme="minorHAnsi" w:hint="eastAsia"/>
+          <w:b/>
           <w:i/>
           <w:iCs/>
           <w:sz w:val="18"/>
@@ -998,6 +954,7 @@
       <w:r>
         <w:rPr>
           <w:rFonts w:cstheme="minorHAnsi"/>
+          <w:b/>
           <w:i/>
           <w:iCs/>
           <w:sz w:val="18"/>
@@ -1008,6 +965,7 @@
       <w:r>
         <w:rPr>
           <w:rFonts w:cstheme="minorHAnsi" w:hint="eastAsia"/>
+          <w:b/>
           <w:sz w:val="18"/>
           <w:szCs w:val="16"/>
         </w:rPr>
@@ -1071,6 +1029,7 @@
       <w:r>
         <w:rPr>
           <w:rFonts w:cstheme="minorHAnsi"/>
+          <w:b/>
           <w:i/>
           <w:iCs/>
           <w:sz w:val="18"/>
@@ -1081,6 +1040,7 @@
       <w:r>
         <w:rPr>
           <w:rFonts w:cstheme="minorHAnsi" w:hint="eastAsia"/>
+          <w:b/>
           <w:sz w:val="18"/>
           <w:szCs w:val="16"/>
         </w:rPr>
@@ -1179,6 +1139,7 @@
       <w:r>
         <w:rPr>
           <w:rFonts w:cstheme="minorHAnsi" w:hint="eastAsia"/>
+          <w:b/>
           <w:i/>
           <w:iCs/>
           <w:sz w:val="18"/>
@@ -1189,6 +1150,7 @@
       <w:r>
         <w:rPr>
           <w:rFonts w:cstheme="minorHAnsi"/>
+          <w:b/>
           <w:i/>
           <w:iCs/>
           <w:sz w:val="18"/>
@@ -1199,6 +1161,7 @@
       <w:r>
         <w:rPr>
           <w:rFonts w:cstheme="minorHAnsi" w:hint="eastAsia"/>
+          <w:b/>
           <w:i/>
           <w:iCs/>
           <w:sz w:val="18"/>
@@ -1209,6 +1172,7 @@
       <w:r>
         <w:rPr>
           <w:rFonts w:cstheme="minorHAnsi"/>
+          <w:b/>
           <w:i/>
           <w:iCs/>
           <w:sz w:val="18"/>
@@ -1219,6 +1183,7 @@
       <w:r>
         <w:rPr>
           <w:rFonts w:cstheme="minorHAnsi" w:hint="eastAsia"/>
+          <w:b/>
           <w:sz w:val="18"/>
           <w:szCs w:val="16"/>
         </w:rPr>
@@ -1238,15 +1203,7 @@
           <w:sz w:val="18"/>
           <w:szCs w:val="16"/>
         </w:rPr>
-        <w:t>rovide</w:t>
-      </w:r>
-      <w:r>
-        <w:rPr>
-          <w:rFonts w:cstheme="minorHAnsi"/>
-          <w:sz w:val="18"/>
-          <w:szCs w:val="16"/>
-        </w:rPr>
-        <w:t xml:space="preserve"> synchronization </w:t>
+        <w:t xml:space="preserve">rovide synchronization </w:t>
       </w:r>
       <w:r>
         <w:rPr>
@@ -1310,16 +1267,7 @@
           <w:sz w:val="18"/>
           <w:szCs w:val="16"/>
         </w:rPr>
-        <w:t xml:space="preserve"> (</w:t>
-      </w:r>
-      <w:proofErr w:type="spellStart"/>
-      <w:r>
-        <w:rPr>
-          <w:rFonts w:cstheme="minorHAnsi"/>
-          <w:sz w:val="18"/>
-          <w:szCs w:val="16"/>
-        </w:rPr>
-        <w:t>Subpass</w:t>
+        <w:t xml:space="preserve"> (Subpass</w:t>
       </w:r>
       <w:r>
         <w:rPr>
@@ -1329,7 +1277,6 @@
         </w:rPr>
         <w:t>es</w:t>
       </w:r>
-      <w:proofErr w:type="spellEnd"/>
       <w:r>
         <w:rPr>
           <w:rFonts w:cstheme="minorHAnsi"/>
@@ -1354,7 +1301,6 @@
         </w:rPr>
         <w:t xml:space="preserve"> </w:t>
       </w:r>
-      <w:proofErr w:type="spellStart"/>
       <w:r>
         <w:rPr>
           <w:rFonts w:cstheme="minorHAnsi"/>
@@ -1377,16 +1323,7 @@
           <w:sz w:val="18"/>
           <w:szCs w:val="16"/>
         </w:rPr>
-        <w:t>ically</w:t>
-      </w:r>
-      <w:proofErr w:type="spellEnd"/>
-      <w:r>
-        <w:rPr>
-          <w:rFonts w:cstheme="minorHAnsi"/>
-          <w:sz w:val="18"/>
-          <w:szCs w:val="16"/>
-        </w:rPr>
-        <w:t>.</w:t>
+        <w:t>ically.</w:t>
       </w:r>
       <w:r>
         <w:rPr>
@@ -1423,7 +1360,6 @@
         <w:pStyle w:val="a3"/>
         <w:ind w:leftChars="0" w:left="360"/>
         <w:rPr>
-          <w:rFonts w:hint="eastAsia"/>
           <w:sz w:val="18"/>
           <w:szCs w:val="16"/>
         </w:rPr>
@@ -1437,9 +1373,6 @@
           <w:numId w:val="5"/>
         </w:numPr>
         <w:ind w:leftChars="0"/>
-        <w:rPr>
-          <w:rFonts w:hint="eastAsia"/>
-        </w:rPr>
       </w:pPr>
     </w:p>
     <w:sectPr>
@@ -1453,8 +1386,8 @@
 </file>
 
 <file path=word/numbering.xml><?xml version="1.0" encoding="utf-8"?>
-<w:numbering xmlns:wpc="http://schemas.microsoft.com/office/word/2010/wordprocessingCanvas" xmlns:cx="http://schemas.microsoft.com/office/drawing/2014/chartex" xmlns:cx1="http://schemas.microsoft.com/office/drawing/2015/9/8/chartex" xmlns:cx2="http://schemas.microsoft.com/office/drawing/2015/10/21/chartex" xmlns:cx3="http://schemas.microsoft.com/office/drawing/2016/5/9/chartex" xmlns:cx4="http://schemas.microsoft.com/office/drawing/2016/5/10/chartex" xmlns:cx5="http://schemas.microsoft.com/office/drawing/2016/5/11/chartex" xmlns:cx6="http://schemas.microsoft.com/office/drawing/2016/5/12/chartex" xmlns:cx7="http://schemas.microsoft.com/office/drawing/2016/5/13/chartex" xmlns:cx8="http://schemas.microsoft.com/office/drawing/2016/5/14/chartex" xmlns:mc="http://schemas.openxmlformats.org/markup-compatibility/2006" xmlns:aink="http://schemas.microsoft.com/office/drawing/2016/ink" xmlns:am3d="http://schemas.microsoft.com/office/drawing/2017/model3d" xmlns:o="urn:schemas-microsoft-com:office:office" xmlns:r="http://schemas.openxmlformats.org/officeDocument/2006/relationships" xmlns:m="http://schemas.openxmlformats.org/officeDocument/2006/math" xmlns:v="urn:schemas-microsoft-com:vml" xmlns:wp14="http://schemas.microsoft.com/office/word/2010/wordprocessingDrawing" xmlns:wp="http://schemas.openxmlformats.org/drawingml/2006/wordprocessingDrawing" xmlns:w10="urn:schemas-microsoft-com:office:word" xmlns:w="http://schemas.openxmlformats.org/wordprocessingml/2006/main" xmlns:w14="http://schemas.microsoft.com/office/word/2010/wordml" xmlns:w15="http://schemas.microsoft.com/office/word/2012/wordml" xmlns:w16cid="http://schemas.microsoft.com/office/word/2016/wordml/cid" xmlns:w16se="http://schemas.microsoft.com/office/word/2015/wordml/symex" xmlns:wpg="http://schemas.microsoft.com/office/word/2010/wordprocessingGroup" xmlns:wpi="http://schemas.microsoft.com/office/word/2010/wordprocessingInk" xmlns:wne="http://schemas.microsoft.com/office/word/2006/wordml" xmlns:wps="http://schemas.microsoft.com/office/word/2010/wordprocessingShape" mc:Ignorable="w14 w15 w16se w16cid wp14">
-  <w:abstractNum w:abstractNumId="0" w15:restartNumberingAfterBreak="0">
+<w:numbering xmlns:wpc="http://schemas.microsoft.com/office/word/2010/wordprocessingCanvas" xmlns:mc="http://schemas.openxmlformats.org/markup-compatibility/2006" xmlns:o="urn:schemas-microsoft-com:office:office" xmlns:r="http://schemas.openxmlformats.org/officeDocument/2006/relationships" xmlns:m="http://schemas.openxmlformats.org/officeDocument/2006/math" xmlns:v="urn:schemas-microsoft-com:vml" xmlns:wp14="http://schemas.microsoft.com/office/word/2010/wordprocessingDrawing" xmlns:wp="http://schemas.openxmlformats.org/drawingml/2006/wordprocessingDrawing" xmlns:w10="urn:schemas-microsoft-com:office:word" xmlns:w="http://schemas.openxmlformats.org/wordprocessingml/2006/main" xmlns:w14="http://schemas.microsoft.com/office/word/2010/wordml" xmlns:wpg="http://schemas.microsoft.com/office/word/2010/wordprocessingGroup" xmlns:wpi="http://schemas.microsoft.com/office/word/2010/wordprocessingInk" xmlns:wne="http://schemas.microsoft.com/office/word/2006/wordml" xmlns:wps="http://schemas.microsoft.com/office/word/2010/wordprocessingShape" mc:Ignorable="w14 wp14">
+  <w:abstractNum w:abstractNumId="0">
     <w:nsid w:val="00944C30"/>
     <w:multiLevelType w:val="hybridMultilevel"/>
     <w:tmpl w:val="05FCE84A"/>
@@ -1567,7 +1500,7 @@
       </w:rPr>
     </w:lvl>
   </w:abstractNum>
-  <w:abstractNum w:abstractNumId="1" w15:restartNumberingAfterBreak="0">
+  <w:abstractNum w:abstractNumId="1">
     <w:nsid w:val="09FA5FD8"/>
     <w:multiLevelType w:val="hybridMultilevel"/>
     <w:tmpl w:val="4DC6128E"/>
@@ -1656,7 +1589,7 @@
       </w:pPr>
     </w:lvl>
   </w:abstractNum>
-  <w:abstractNum w:abstractNumId="2" w15:restartNumberingAfterBreak="0">
+  <w:abstractNum w:abstractNumId="2">
     <w:nsid w:val="0F810233"/>
     <w:multiLevelType w:val="hybridMultilevel"/>
     <w:tmpl w:val="D6C00DB4"/>
@@ -1745,7 +1678,7 @@
       </w:pPr>
     </w:lvl>
   </w:abstractNum>
-  <w:abstractNum w:abstractNumId="3" w15:restartNumberingAfterBreak="0">
+  <w:abstractNum w:abstractNumId="3">
     <w:nsid w:val="18FD5AF9"/>
     <w:multiLevelType w:val="hybridMultilevel"/>
     <w:tmpl w:val="AC76D32C"/>
@@ -1858,7 +1791,7 @@
       </w:rPr>
     </w:lvl>
   </w:abstractNum>
-  <w:abstractNum w:abstractNumId="4" w15:restartNumberingAfterBreak="0">
+  <w:abstractNum w:abstractNumId="4">
     <w:nsid w:val="24587E37"/>
     <w:multiLevelType w:val="hybridMultilevel"/>
     <w:tmpl w:val="AED26410"/>
@@ -1947,7 +1880,7 @@
       </w:pPr>
     </w:lvl>
   </w:abstractNum>
-  <w:abstractNum w:abstractNumId="5" w15:restartNumberingAfterBreak="0">
+  <w:abstractNum w:abstractNumId="5">
     <w:nsid w:val="3B9D317B"/>
     <w:multiLevelType w:val="hybridMultilevel"/>
     <w:tmpl w:val="FC3662D4"/>
@@ -2060,7 +1993,7 @@
       </w:rPr>
     </w:lvl>
   </w:abstractNum>
-  <w:abstractNum w:abstractNumId="6" w15:restartNumberingAfterBreak="0">
+  <w:abstractNum w:abstractNumId="6">
     <w:nsid w:val="42E462AD"/>
     <w:multiLevelType w:val="hybridMultilevel"/>
     <w:tmpl w:val="B8182246"/>
@@ -2149,7 +2082,7 @@
       </w:pPr>
     </w:lvl>
   </w:abstractNum>
-  <w:abstractNum w:abstractNumId="7" w15:restartNumberingAfterBreak="0">
+  <w:abstractNum w:abstractNumId="7">
     <w:nsid w:val="4CBE4D61"/>
     <w:multiLevelType w:val="hybridMultilevel"/>
     <w:tmpl w:val="98CC4934"/>
@@ -2262,7 +2195,7 @@
       </w:rPr>
     </w:lvl>
   </w:abstractNum>
-  <w:abstractNum w:abstractNumId="8" w15:restartNumberingAfterBreak="0">
+  <w:abstractNum w:abstractNumId="8">
     <w:nsid w:val="52356EFC"/>
     <w:multiLevelType w:val="hybridMultilevel"/>
     <w:tmpl w:val="18D64D8E"/>
@@ -2375,7 +2308,7 @@
       </w:rPr>
     </w:lvl>
   </w:abstractNum>
-  <w:abstractNum w:abstractNumId="9" w15:restartNumberingAfterBreak="0">
+  <w:abstractNum w:abstractNumId="9">
     <w:nsid w:val="548E1C67"/>
     <w:multiLevelType w:val="hybridMultilevel"/>
     <w:tmpl w:val="B576FDD0"/>
@@ -2464,7 +2397,7 @@
       </w:pPr>
     </w:lvl>
   </w:abstractNum>
-  <w:abstractNum w:abstractNumId="10" w15:restartNumberingAfterBreak="0">
+  <w:abstractNum w:abstractNumId="10">
     <w:nsid w:val="55DC168D"/>
     <w:multiLevelType w:val="hybridMultilevel"/>
     <w:tmpl w:val="255E0C2C"/>
@@ -2614,7 +2547,7 @@
 </file>
 
 <file path=word/styles.xml><?xml version="1.0" encoding="utf-8"?>
-<w:styles xmlns:mc="http://schemas.openxmlformats.org/markup-compatibility/2006" xmlns:r="http://schemas.openxmlformats.org/officeDocument/2006/relationships" xmlns:w="http://schemas.openxmlformats.org/wordprocessingml/2006/main" xmlns:w14="http://schemas.microsoft.com/office/word/2010/wordml" xmlns:w15="http://schemas.microsoft.com/office/word/2012/wordml" xmlns:w16cid="http://schemas.microsoft.com/office/word/2016/wordml/cid" xmlns:w16se="http://schemas.microsoft.com/office/word/2015/wordml/symex" mc:Ignorable="w14 w15 w16se w16cid">
+<w:styles xmlns:mc="http://schemas.openxmlformats.org/markup-compatibility/2006" xmlns:r="http://schemas.openxmlformats.org/officeDocument/2006/relationships" xmlns:w="http://schemas.openxmlformats.org/wordprocessingml/2006/main" xmlns:w14="http://schemas.microsoft.com/office/word/2010/wordml" mc:Ignorable="w14">
   <w:docDefaults>
     <w:rPrDefault>
       <w:rPr>
@@ -2627,383 +2560,144 @@
     </w:rPrDefault>
     <w:pPrDefault/>
   </w:docDefaults>
-  <w:latentStyles w:defLockedState="0" w:defUIPriority="99" w:defSemiHidden="0" w:defUnhideWhenUsed="0" w:defQFormat="0" w:count="376">
-    <w:lsdException w:name="Normal" w:uiPriority="0" w:qFormat="1"/>
-    <w:lsdException w:name="heading 1" w:uiPriority="9" w:qFormat="1"/>
-    <w:lsdException w:name="heading 2" w:semiHidden="1" w:uiPriority="9" w:unhideWhenUsed="1" w:qFormat="1"/>
-    <w:lsdException w:name="heading 3" w:semiHidden="1" w:uiPriority="9" w:unhideWhenUsed="1" w:qFormat="1"/>
-    <w:lsdException w:name="heading 4" w:semiHidden="1" w:uiPriority="9" w:unhideWhenUsed="1" w:qFormat="1"/>
-    <w:lsdException w:name="heading 5" w:semiHidden="1" w:uiPriority="9" w:unhideWhenUsed="1" w:qFormat="1"/>
-    <w:lsdException w:name="heading 6" w:semiHidden="1" w:uiPriority="9" w:unhideWhenUsed="1" w:qFormat="1"/>
-    <w:lsdException w:name="heading 7" w:semiHidden="1" w:uiPriority="9" w:unhideWhenUsed="1" w:qFormat="1"/>
-    <w:lsdException w:name="heading 8" w:semiHidden="1" w:uiPriority="9" w:unhideWhenUsed="1" w:qFormat="1"/>
-    <w:lsdException w:name="heading 9" w:semiHidden="1" w:uiPriority="9" w:unhideWhenUsed="1" w:qFormat="1"/>
-    <w:lsdException w:name="index 1" w:semiHidden="1" w:unhideWhenUsed="1"/>
-    <w:lsdException w:name="index 2" w:semiHidden="1" w:unhideWhenUsed="1"/>
-    <w:lsdException w:name="index 3" w:semiHidden="1" w:unhideWhenUsed="1"/>
-    <w:lsdException w:name="index 4" w:semiHidden="1" w:unhideWhenUsed="1"/>
-    <w:lsdException w:name="index 5" w:semiHidden="1" w:unhideWhenUsed="1"/>
-    <w:lsdException w:name="index 6" w:semiHidden="1" w:unhideWhenUsed="1"/>
-    <w:lsdException w:name="index 7" w:semiHidden="1" w:unhideWhenUsed="1"/>
-    <w:lsdException w:name="index 8" w:semiHidden="1" w:unhideWhenUsed="1"/>
-    <w:lsdException w:name="index 9" w:semiHidden="1" w:unhideWhenUsed="1"/>
-    <w:lsdException w:name="toc 1" w:semiHidden="1" w:uiPriority="39" w:unhideWhenUsed="1"/>
-    <w:lsdException w:name="toc 2" w:semiHidden="1" w:uiPriority="39" w:unhideWhenUsed="1"/>
-    <w:lsdException w:name="toc 3" w:semiHidden="1" w:uiPriority="39" w:unhideWhenUsed="1"/>
-    <w:lsdException w:name="toc 4" w:semiHidden="1" w:uiPriority="39" w:unhideWhenUsed="1"/>
-    <w:lsdException w:name="toc 5" w:semiHidden="1" w:uiPriority="39" w:unhideWhenUsed="1"/>
-    <w:lsdException w:name="toc 6" w:semiHidden="1" w:uiPriority="39" w:unhideWhenUsed="1"/>
-    <w:lsdException w:name="toc 7" w:semiHidden="1" w:uiPriority="39" w:unhideWhenUsed="1"/>
-    <w:lsdException w:name="toc 8" w:semiHidden="1" w:uiPriority="39" w:unhideWhenUsed="1"/>
-    <w:lsdException w:name="toc 9" w:semiHidden="1" w:uiPriority="39" w:unhideWhenUsed="1"/>
-    <w:lsdException w:name="Normal Indent" w:semiHidden="1" w:unhideWhenUsed="1"/>
-    <w:lsdException w:name="footnote text" w:semiHidden="1" w:unhideWhenUsed="1"/>
-    <w:lsdException w:name="annotation text" w:semiHidden="1" w:unhideWhenUsed="1"/>
-    <w:lsdException w:name="header" w:semiHidden="1" w:unhideWhenUsed="1"/>
-    <w:lsdException w:name="footer" w:semiHidden="1" w:unhideWhenUsed="1"/>
-    <w:lsdException w:name="index heading" w:semiHidden="1" w:unhideWhenUsed="1"/>
-    <w:lsdException w:name="caption" w:semiHidden="1" w:uiPriority="35" w:unhideWhenUsed="1" w:qFormat="1"/>
-    <w:lsdException w:name="table of figures" w:semiHidden="1" w:unhideWhenUsed="1"/>
-    <w:lsdException w:name="envelope address" w:semiHidden="1" w:unhideWhenUsed="1"/>
-    <w:lsdException w:name="envelope return" w:semiHidden="1" w:unhideWhenUsed="1"/>
-    <w:lsdException w:name="footnote reference" w:semiHidden="1" w:unhideWhenUsed="1"/>
-    <w:lsdException w:name="annotation reference" w:semiHidden="1" w:unhideWhenUsed="1"/>
-    <w:lsdException w:name="line number" w:semiHidden="1" w:unhideWhenUsed="1"/>
-    <w:lsdException w:name="page number" w:semiHidden="1" w:unhideWhenUsed="1"/>
-    <w:lsdException w:name="endnote reference" w:semiHidden="1" w:unhideWhenUsed="1"/>
-    <w:lsdException w:name="endnote text" w:semiHidden="1" w:unhideWhenUsed="1"/>
-    <w:lsdException w:name="table of authorities" w:semiHidden="1" w:unhideWhenUsed="1"/>
-    <w:lsdException w:name="macro" w:semiHidden="1" w:unhideWhenUsed="1"/>
-    <w:lsdException w:name="toa heading" w:semiHidden="1" w:unhideWhenUsed="1"/>
-    <w:lsdException w:name="List" w:semiHidden="1" w:unhideWhenUsed="1"/>
-    <w:lsdException w:name="List Bullet" w:semiHidden="1" w:unhideWhenUsed="1"/>
-    <w:lsdException w:name="List Number" w:semiHidden="1" w:unhideWhenUsed="1"/>
-    <w:lsdException w:name="List 2" w:semiHidden="1" w:unhideWhenUsed="1"/>
-    <w:lsdException w:name="List 3" w:semiHidden="1" w:unhideWhenUsed="1"/>
-    <w:lsdException w:name="List 4" w:semiHidden="1" w:unhideWhenUsed="1"/>
-    <w:lsdException w:name="List 5" w:semiHidden="1" w:unhideWhenUsed="1"/>
-    <w:lsdException w:name="List Bullet 2" w:semiHidden="1" w:unhideWhenUsed="1"/>
-    <w:lsdException w:name="List Bullet 3" w:semiHidden="1" w:unhideWhenUsed="1"/>
-    <w:lsdException w:name="List Bullet 4" w:semiHidden="1" w:unhideWhenUsed="1"/>
-    <w:lsdException w:name="List Bullet 5" w:semiHidden="1" w:unhideWhenUsed="1"/>
-    <w:lsdException w:name="List Number 2" w:semiHidden="1" w:unhideWhenUsed="1"/>
-    <w:lsdException w:name="List Number 3" w:semiHidden="1" w:unhideWhenUsed="1"/>
-    <w:lsdException w:name="List Number 4" w:semiHidden="1" w:unhideWhenUsed="1"/>
-    <w:lsdException w:name="List Number 5" w:semiHidden="1" w:unhideWhenUsed="1"/>
-    <w:lsdException w:name="Title" w:uiPriority="10" w:qFormat="1"/>
-    <w:lsdException w:name="Closing" w:semiHidden="1" w:unhideWhenUsed="1"/>
-    <w:lsdException w:name="Signature" w:semiHidden="1" w:unhideWhenUsed="1"/>
-    <w:lsdException w:name="Default Paragraph Font" w:semiHidden="1" w:uiPriority="1" w:unhideWhenUsed="1"/>
-    <w:lsdException w:name="Body Text" w:semiHidden="1" w:unhideWhenUsed="1"/>
-    <w:lsdException w:name="Body Text Indent" w:semiHidden="1" w:unhideWhenUsed="1"/>
-    <w:lsdException w:name="List Continue" w:semiHidden="1" w:unhideWhenUsed="1"/>
-    <w:lsdException w:name="List Continue 2" w:semiHidden="1" w:unhideWhenUsed="1"/>
-    <w:lsdException w:name="List Continue 3" w:semiHidden="1" w:unhideWhenUsed="1"/>
-    <w:lsdException w:name="List Continue 4" w:semiHidden="1" w:unhideWhenUsed="1"/>
-    <w:lsdException w:name="List Continue 5" w:semiHidden="1" w:unhideWhenUsed="1"/>
-    <w:lsdException w:name="Message Header" w:semiHidden="1" w:unhideWhenUsed="1"/>
-    <w:lsdException w:name="Subtitle" w:uiPriority="11" w:qFormat="1"/>
-    <w:lsdException w:name="Salutation" w:semiHidden="1" w:unhideWhenUsed="1"/>
-    <w:lsdException w:name="Date" w:semiHidden="1" w:unhideWhenUsed="1"/>
-    <w:lsdException w:name="Body Text First Indent" w:semiHidden="1" w:unhideWhenUsed="1"/>
-    <w:lsdException w:name="Body Text First Indent 2" w:semiHidden="1" w:unhideWhenUsed="1"/>
-    <w:lsdException w:name="Note Heading" w:semiHidden="1" w:unhideWhenUsed="1"/>
-    <w:lsdException w:name="Body Text 2" w:semiHidden="1" w:unhideWhenUsed="1"/>
-    <w:lsdException w:name="Body Text 3" w:semiHidden="1" w:unhideWhenUsed="1"/>
-    <w:lsdException w:name="Body Text Indent 2" w:semiHidden="1" w:unhideWhenUsed="1"/>
-    <w:lsdException w:name="Body Text Indent 3" w:semiHidden="1" w:unhideWhenUsed="1"/>
-    <w:lsdException w:name="Block Text" w:semiHidden="1" w:unhideWhenUsed="1"/>
-    <w:lsdException w:name="Hyperlink" w:semiHidden="1" w:unhideWhenUsed="1"/>
-    <w:lsdException w:name="FollowedHyperlink" w:semiHidden="1" w:unhideWhenUsed="1"/>
-    <w:lsdException w:name="Strong" w:uiPriority="22" w:qFormat="1"/>
-    <w:lsdException w:name="Emphasis" w:uiPriority="20" w:qFormat="1"/>
-    <w:lsdException w:name="Document Map" w:semiHidden="1" w:unhideWhenUsed="1"/>
-    <w:lsdException w:name="Plain Text" w:semiHidden="1" w:unhideWhenUsed="1"/>
-    <w:lsdException w:name="E-mail Signature" w:semiHidden="1" w:unhideWhenUsed="1"/>
-    <w:lsdException w:name="HTML Top of Form" w:semiHidden="1" w:unhideWhenUsed="1"/>
-    <w:lsdException w:name="HTML Bottom of Form" w:semiHidden="1" w:unhideWhenUsed="1"/>
-    <w:lsdException w:name="Normal (Web)" w:semiHidden="1" w:unhideWhenUsed="1"/>
-    <w:lsdException w:name="HTML Acronym" w:semiHidden="1" w:unhideWhenUsed="1"/>
-    <w:lsdException w:name="HTML Address" w:semiHidden="1" w:unhideWhenUsed="1"/>
-    <w:lsdException w:name="HTML Cite" w:semiHidden="1" w:unhideWhenUsed="1"/>
-    <w:lsdException w:name="HTML Code" w:semiHidden="1" w:unhideWhenUsed="1"/>
-    <w:lsdException w:name="HTML Definition" w:semiHidden="1" w:unhideWhenUsed="1"/>
-    <w:lsdException w:name="HTML Keyboard" w:semiHidden="1" w:unhideWhenUsed="1"/>
-    <w:lsdException w:name="HTML Preformatted" w:semiHidden="1" w:unhideWhenUsed="1"/>
-    <w:lsdException w:name="HTML Sample" w:semiHidden="1" w:unhideWhenUsed="1"/>
-    <w:lsdException w:name="HTML Typewriter" w:semiHidden="1" w:unhideWhenUsed="1"/>
-    <w:lsdException w:name="HTML Variable" w:semiHidden="1" w:unhideWhenUsed="1"/>
-    <w:lsdException w:name="Normal Table" w:semiHidden="1" w:unhideWhenUsed="1"/>
-    <w:lsdException w:name="annotation subject" w:semiHidden="1" w:unhideWhenUsed="1"/>
-    <w:lsdException w:name="No List" w:semiHidden="1" w:unhideWhenUsed="1"/>
-    <w:lsdException w:name="Outline List 1" w:semiHidden="1" w:unhideWhenUsed="1"/>
-    <w:lsdException w:name="Outline List 2" w:semiHidden="1" w:unhideWhenUsed="1"/>
-    <w:lsdException w:name="Outline List 3" w:semiHidden="1" w:unhideWhenUsed="1"/>
-    <w:lsdException w:name="Table Simple 1" w:semiHidden="1" w:unhideWhenUsed="1"/>
-    <w:lsdException w:name="Table Simple 2" w:semiHidden="1" w:unhideWhenUsed="1"/>
-    <w:lsdException w:name="Table Simple 3" w:semiHidden="1" w:unhideWhenUsed="1"/>
-    <w:lsdException w:name="Table Classic 1" w:semiHidden="1" w:unhideWhenUsed="1"/>
-    <w:lsdException w:name="Table Classic 2" w:semiHidden="1" w:unhideWhenUsed="1"/>
-    <w:lsdException w:name="Table Classic 3" w:semiHidden="1" w:unhideWhenUsed="1"/>
-    <w:lsdException w:name="Table Classic 4" w:semiHidden="1" w:unhideWhenUsed="1"/>
-    <w:lsdException w:name="Table Colorful 1" w:semiHidden="1" w:unhideWhenUsed="1"/>
-    <w:lsdException w:name="Table Colorful 2" w:semiHidden="1" w:unhideWhenUsed="1"/>
-    <w:lsdException w:name="Table Colorful 3" w:semiHidden="1" w:unhideWhenUsed="1"/>
-    <w:lsdException w:name="Table Columns 1" w:semiHidden="1" w:unhideWhenUsed="1"/>
-    <w:lsdException w:name="Table Columns 2" w:semiHidden="1" w:unhideWhenUsed="1"/>
-    <w:lsdException w:name="Table Columns 3" w:semiHidden="1" w:unhideWhenUsed="1"/>
-    <w:lsdException w:name="Table Columns 4" w:semiHidden="1" w:unhideWhenUsed="1"/>
-    <w:lsdException w:name="Table Columns 5" w:semiHidden="1" w:unhideWhenUsed="1"/>
-    <w:lsdException w:name="Table Grid 1" w:semiHidden="1" w:unhideWhenUsed="1"/>
-    <w:lsdException w:name="Table Grid 2" w:semiHidden="1" w:unhideWhenUsed="1"/>
-    <w:lsdException w:name="Table Grid 3" w:semiHidden="1" w:unhideWhenUsed="1"/>
-    <w:lsdException w:name="Table Grid 4" w:semiHidden="1" w:unhideWhenUsed="1"/>
-    <w:lsdException w:name="Table Grid 5" w:semiHidden="1" w:unhideWhenUsed="1"/>
-    <w:lsdException w:name="Table Grid 6" w:semiHidden="1" w:unhideWhenUsed="1"/>
-    <w:lsdException w:name="Table Grid 7" w:semiHidden="1" w:unhideWhenUsed="1"/>
-    <w:lsdException w:name="Table Grid 8" w:semiHidden="1" w:unhideWhenUsed="1"/>
-    <w:lsdException w:name="Table List 1" w:semiHidden="1" w:unhideWhenUsed="1"/>
-    <w:lsdException w:name="Table List 2" w:semiHidden="1" w:unhideWhenUsed="1"/>
-    <w:lsdException w:name="Table List 3" w:semiHidden="1" w:unhideWhenUsed="1"/>
-    <w:lsdException w:name="Table List 4" w:semiHidden="1" w:unhideWhenUsed="1"/>
-    <w:lsdException w:name="Table List 5" w:semiHidden="1" w:unhideWhenUsed="1"/>
-    <w:lsdException w:name="Table List 6" w:semiHidden="1" w:unhideWhenUsed="1"/>
-    <w:lsdException w:name="Table List 7" w:semiHidden="1" w:unhideWhenUsed="1"/>
-    <w:lsdException w:name="Table List 8" w:semiHidden="1" w:unhideWhenUsed="1"/>
-    <w:lsdException w:name="Table 3D effects 1" w:semiHidden="1" w:unhideWhenUsed="1"/>
-    <w:lsdException w:name="Table 3D effects 2" w:semiHidden="1" w:unhideWhenUsed="1"/>
-    <w:lsdException w:name="Table 3D effects 3" w:semiHidden="1" w:unhideWhenUsed="1"/>
-    <w:lsdException w:name="Table Contemporary" w:semiHidden="1" w:unhideWhenUsed="1"/>
-    <w:lsdException w:name="Table Elegant" w:semiHidden="1" w:unhideWhenUsed="1"/>
-    <w:lsdException w:name="Table Professional" w:semiHidden="1" w:unhideWhenUsed="1"/>
-    <w:lsdException w:name="Table Subtle 1" w:semiHidden="1" w:unhideWhenUsed="1"/>
-    <w:lsdException w:name="Table Subtle 2" w:semiHidden="1" w:unhideWhenUsed="1"/>
-    <w:lsdException w:name="Table Web 1" w:semiHidden="1" w:unhideWhenUsed="1"/>
-    <w:lsdException w:name="Table Web 2" w:semiHidden="1" w:unhideWhenUsed="1"/>
-    <w:lsdException w:name="Table Web 3" w:semiHidden="1" w:unhideWhenUsed="1"/>
-    <w:lsdException w:name="Balloon Text" w:semiHidden="1" w:unhideWhenUsed="1"/>
-    <w:lsdException w:name="Table Grid" w:uiPriority="39"/>
-    <w:lsdException w:name="Table Theme" w:semiHidden="1" w:unhideWhenUsed="1"/>
-    <w:lsdException w:name="Placeholder Text" w:semiHidden="1"/>
-    <w:lsdException w:name="No Spacing" w:uiPriority="1" w:qFormat="1"/>
-    <w:lsdException w:name="Light Shading" w:uiPriority="60"/>
-    <w:lsdException w:name="Light List" w:uiPriority="61"/>
-    <w:lsdException w:name="Light Grid" w:uiPriority="62"/>
-    <w:lsdException w:name="Medium Shading 1" w:uiPriority="63"/>
-    <w:lsdException w:name="Medium Shading 2" w:uiPriority="64"/>
-    <w:lsdException w:name="Medium List 1" w:uiPriority="65"/>
-    <w:lsdException w:name="Medium List 2" w:uiPriority="66"/>
-    <w:lsdException w:name="Medium Grid 1" w:uiPriority="67"/>
-    <w:lsdException w:name="Medium Grid 2" w:uiPriority="68"/>
-    <w:lsdException w:name="Medium Grid 3" w:uiPriority="69"/>
-    <w:lsdException w:name="Dark List" w:uiPriority="70"/>
-    <w:lsdException w:name="Colorful Shading" w:uiPriority="71"/>
-    <w:lsdException w:name="Colorful List" w:uiPriority="72"/>
-    <w:lsdException w:name="Colorful Grid" w:uiPriority="73"/>
-    <w:lsdException w:name="Light Shading Accent 1" w:uiPriority="60"/>
-    <w:lsdException w:name="Light List Accent 1" w:uiPriority="61"/>
-    <w:lsdException w:name="Light Grid Accent 1" w:uiPriority="62"/>
-    <w:lsdException w:name="Medium Shading 1 Accent 1" w:uiPriority="63"/>
-    <w:lsdException w:name="Medium Shading 2 Accent 1" w:uiPriority="64"/>
-    <w:lsdException w:name="Medium List 1 Accent 1" w:uiPriority="65"/>
-    <w:lsdException w:name="Revision" w:semiHidden="1"/>
-    <w:lsdException w:name="List Paragraph" w:uiPriority="34" w:qFormat="1"/>
-    <w:lsdException w:name="Quote" w:uiPriority="29" w:qFormat="1"/>
-    <w:lsdException w:name="Intense Quote" w:uiPriority="30" w:qFormat="1"/>
-    <w:lsdException w:name="Medium List 2 Accent 1" w:uiPriority="66"/>
-    <w:lsdException w:name="Medium Grid 1 Accent 1" w:uiPriority="67"/>
-    <w:lsdException w:name="Medium Grid 2 Accent 1" w:uiPriority="68"/>
-    <w:lsdException w:name="Medium Grid 3 Accent 1" w:uiPriority="69"/>
-    <w:lsdException w:name="Dark List Accent 1" w:uiPriority="70"/>
-    <w:lsdException w:name="Colorful Shading Accent 1" w:uiPriority="71"/>
-    <w:lsdException w:name="Colorful List Accent 1" w:uiPriority="72"/>
-    <w:lsdException w:name="Colorful Grid Accent 1" w:uiPriority="73"/>
-    <w:lsdException w:name="Light Shading Accent 2" w:uiPriority="60"/>
-    <w:lsdException w:name="Light List Accent 2" w:uiPriority="61"/>
-    <w:lsdException w:name="Light Grid Accent 2" w:uiPriority="62"/>
-    <w:lsdException w:name="Medium Shading 1 Accent 2" w:uiPriority="63"/>
-    <w:lsdException w:name="Medium Shading 2 Accent 2" w:uiPriority="64"/>
-    <w:lsdException w:name="Medium List 1 Accent 2" w:uiPriority="65"/>
-    <w:lsdException w:name="Medium List 2 Accent 2" w:uiPriority="66"/>
-    <w:lsdException w:name="Medium Grid 1 Accent 2" w:uiPriority="67"/>
-    <w:lsdException w:name="Medium Grid 2 Accent 2" w:uiPriority="68"/>
-    <w:lsdException w:name="Medium Grid 3 Accent 2" w:uiPriority="69"/>
-    <w:lsdException w:name="Dark List Accent 2" w:uiPriority="70"/>
-    <w:lsdException w:name="Colorful Shading Accent 2" w:uiPriority="71"/>
-    <w:lsdException w:name="Colorful List Accent 2" w:uiPriority="72"/>
-    <w:lsdException w:name="Colorful Grid Accent 2" w:uiPriority="73"/>
-    <w:lsdException w:name="Light Shading Accent 3" w:uiPriority="60"/>
-    <w:lsdException w:name="Light List Accent 3" w:uiPriority="61"/>
-    <w:lsdException w:name="Light Grid Accent 3" w:uiPriority="62"/>
-    <w:lsdException w:name="Medium Shading 1 Accent 3" w:uiPriority="63"/>
-    <w:lsdException w:name="Medium Shading 2 Accent 3" w:uiPriority="64"/>
-    <w:lsdException w:name="Medium List 1 Accent 3" w:uiPriority="65"/>
-    <w:lsdException w:name="Medium List 2 Accent 3" w:uiPriority="66"/>
-    <w:lsdException w:name="Medium Grid 1 Accent 3" w:uiPriority="67"/>
-    <w:lsdException w:name="Medium Grid 2 Accent 3" w:uiPriority="68"/>
-    <w:lsdException w:name="Medium Grid 3 Accent 3" w:uiPriority="69"/>
-    <w:lsdException w:name="Dark List Accent 3" w:uiPriority="70"/>
-    <w:lsdException w:name="Colorful Shading Accent 3" w:uiPriority="71"/>
-    <w:lsdException w:name="Colorful List Accent 3" w:uiPriority="72"/>
-    <w:lsdException w:name="Colorful Grid Accent 3" w:uiPriority="73"/>
-    <w:lsdException w:name="Light Shading Accent 4" w:uiPriority="60"/>
-    <w:lsdException w:name="Light List Accent 4" w:uiPriority="61"/>
-    <w:lsdException w:name="Light Grid Accent 4" w:uiPriority="62"/>
-    <w:lsdException w:name="Medium Shading 1 Accent 4" w:uiPriority="63"/>
-    <w:lsdException w:name="Medium Shading 2 Accent 4" w:uiPriority="64"/>
-    <w:lsdException w:name="Medium List 1 Accent 4" w:uiPriority="65"/>
-    <w:lsdException w:name="Medium List 2 Accent 4" w:uiPriority="66"/>
-    <w:lsdException w:name="Medium Grid 1 Accent 4" w:uiPriority="67"/>
-    <w:lsdException w:name="Medium Grid 2 Accent 4" w:uiPriority="68"/>
-    <w:lsdException w:name="Medium Grid 3 Accent 4" w:uiPriority="69"/>
-    <w:lsdException w:name="Dark List Accent 4" w:uiPriority="70"/>
-    <w:lsdException w:name="Colorful Shading Accent 4" w:uiPriority="71"/>
-    <w:lsdException w:name="Colorful List Accent 4" w:uiPriority="72"/>
-    <w:lsdException w:name="Colorful Grid Accent 4" w:uiPriority="73"/>
-    <w:lsdException w:name="Light Shading Accent 5" w:uiPriority="60"/>
-    <w:lsdException w:name="Light List Accent 5" w:uiPriority="61"/>
-    <w:lsdException w:name="Light Grid Accent 5" w:uiPriority="62"/>
-    <w:lsdException w:name="Medium Shading 1 Accent 5" w:uiPriority="63"/>
-    <w:lsdException w:name="Medium Shading 2 Accent 5" w:uiPriority="64"/>
-    <w:lsdException w:name="Medium List 1 Accent 5" w:uiPriority="65"/>
-    <w:lsdException w:name="Medium List 2 Accent 5" w:uiPriority="66"/>
-    <w:lsdException w:name="Medium Grid 1 Accent 5" w:uiPriority="67"/>
-    <w:lsdException w:name="Medium Grid 2 Accent 5" w:uiPriority="68"/>
-    <w:lsdException w:name="Medium Grid 3 Accent 5" w:uiPriority="69"/>
-    <w:lsdException w:name="Dark List Accent 5" w:uiPriority="70"/>
-    <w:lsdException w:name="Colorful Shading Accent 5" w:uiPriority="71"/>
-    <w:lsdException w:name="Colorful List Accent 5" w:uiPriority="72"/>
-    <w:lsdException w:name="Colorful Grid Accent 5" w:uiPriority="73"/>
-    <w:lsdException w:name="Light Shading Accent 6" w:uiPriority="60"/>
-    <w:lsdException w:name="Light List Accent 6" w:uiPriority="61"/>
-    <w:lsdException w:name="Light Grid Accent 6" w:uiPriority="62"/>
-    <w:lsdException w:name="Medium Shading 1 Accent 6" w:uiPriority="63"/>
-    <w:lsdException w:name="Medium Shading 2 Accent 6" w:uiPriority="64"/>
-    <w:lsdException w:name="Medium List 1 Accent 6" w:uiPriority="65"/>
-    <w:lsdException w:name="Medium List 2 Accent 6" w:uiPriority="66"/>
-    <w:lsdException w:name="Medium Grid 1 Accent 6" w:uiPriority="67"/>
-    <w:lsdException w:name="Medium Grid 2 Accent 6" w:uiPriority="68"/>
-    <w:lsdException w:name="Medium Grid 3 Accent 6" w:uiPriority="69"/>
-    <w:lsdException w:name="Dark List Accent 6" w:uiPriority="70"/>
-    <w:lsdException w:name="Colorful Shading Accent 6" w:uiPriority="71"/>
-    <w:lsdException w:name="Colorful List Accent 6" w:uiPriority="72"/>
-    <w:lsdException w:name="Colorful Grid Accent 6" w:uiPriority="73"/>
-    <w:lsdException w:name="Subtle Emphasis" w:uiPriority="19" w:qFormat="1"/>
-    <w:lsdException w:name="Intense Emphasis" w:uiPriority="21" w:qFormat="1"/>
-    <w:lsdException w:name="Subtle Reference" w:uiPriority="31" w:qFormat="1"/>
-    <w:lsdException w:name="Intense Reference" w:uiPriority="32" w:qFormat="1"/>
-    <w:lsdException w:name="Book Title" w:uiPriority="33" w:qFormat="1"/>
-    <w:lsdException w:name="Bibliography" w:semiHidden="1" w:uiPriority="37" w:unhideWhenUsed="1"/>
-    <w:lsdException w:name="TOC Heading" w:semiHidden="1" w:uiPriority="39" w:unhideWhenUsed="1" w:qFormat="1"/>
-    <w:lsdException w:name="Plain Table 1" w:uiPriority="41"/>
-    <w:lsdException w:name="Plain Table 2" w:uiPriority="42"/>
-    <w:lsdException w:name="Plain Table 3" w:uiPriority="43"/>
-    <w:lsdException w:name="Plain Table 4" w:uiPriority="44"/>
-    <w:lsdException w:name="Plain Table 5" w:uiPriority="45"/>
-    <w:lsdException w:name="Grid Table Light" w:uiPriority="40"/>
-    <w:lsdException w:name="Grid Table 1 Light" w:uiPriority="46"/>
-    <w:lsdException w:name="Grid Table 2" w:uiPriority="47"/>
-    <w:lsdException w:name="Grid Table 3" w:uiPriority="48"/>
-    <w:lsdException w:name="Grid Table 4" w:uiPriority="49"/>
-    <w:lsdException w:name="Grid Table 5 Dark" w:uiPriority="50"/>
-    <w:lsdException w:name="Grid Table 6 Colorful" w:uiPriority="51"/>
-    <w:lsdException w:name="Grid Table 7 Colorful" w:uiPriority="52"/>
-    <w:lsdException w:name="Grid Table 1 Light Accent 1" w:uiPriority="46"/>
-    <w:lsdException w:name="Grid Table 2 Accent 1" w:uiPriority="47"/>
-    <w:lsdException w:name="Grid Table 3 Accent 1" w:uiPriority="48"/>
-    <w:lsdException w:name="Grid Table 4 Accent 1" w:uiPriority="49"/>
-    <w:lsdException w:name="Grid Table 5 Dark Accent 1" w:uiPriority="50"/>
-    <w:lsdException w:name="Grid Table 6 Colorful Accent 1" w:uiPriority="51"/>
-    <w:lsdException w:name="Grid Table 7 Colorful Accent 1" w:uiPriority="52"/>
-    <w:lsdException w:name="Grid Table 1 Light Accent 2" w:uiPriority="46"/>
-    <w:lsdException w:name="Grid Table 2 Accent 2" w:uiPriority="47"/>
-    <w:lsdException w:name="Grid Table 3 Accent 2" w:uiPriority="48"/>
-    <w:lsdException w:name="Grid Table 4 Accent 2" w:uiPriority="49"/>
-    <w:lsdException w:name="Grid Table 5 Dark Accent 2" w:uiPriority="50"/>
-    <w:lsdException w:name="Grid Table 6 Colorful Accent 2" w:uiPriority="51"/>
-    <w:lsdException w:name="Grid Table 7 Colorful Accent 2" w:uiPriority="52"/>
-    <w:lsdException w:name="Grid Table 1 Light Accent 3" w:uiPriority="46"/>
-    <w:lsdException w:name="Grid Table 2 Accent 3" w:uiPriority="47"/>
-    <w:lsdException w:name="Grid Table 3 Accent 3" w:uiPriority="48"/>
-    <w:lsdException w:name="Grid Table 4 Accent 3" w:uiPriority="49"/>
-    <w:lsdException w:name="Grid Table 5 Dark Accent 3" w:uiPriority="50"/>
-    <w:lsdException w:name="Grid Table 6 Colorful Accent 3" w:uiPriority="51"/>
-    <w:lsdException w:name="Grid Table 7 Colorful Accent 3" w:uiPriority="52"/>
-    <w:lsdException w:name="Grid Table 1 Light Accent 4" w:uiPriority="46"/>
-    <w:lsdException w:name="Grid Table 2 Accent 4" w:uiPriority="47"/>
-    <w:lsdException w:name="Grid Table 3 Accent 4" w:uiPriority="48"/>
-    <w:lsdException w:name="Grid Table 4 Accent 4" w:uiPriority="49"/>
-    <w:lsdException w:name="Grid Table 5 Dark Accent 4" w:uiPriority="50"/>
-    <w:lsdException w:name="Grid Table 6 Colorful Accent 4" w:uiPriority="51"/>
-    <w:lsdException w:name="Grid Table 7 Colorful Accent 4" w:uiPriority="52"/>
-    <w:lsdException w:name="Grid Table 1 Light Accent 5" w:uiPriority="46"/>
-    <w:lsdException w:name="Grid Table 2 Accent 5" w:uiPriority="47"/>
-    <w:lsdException w:name="Grid Table 3 Accent 5" w:uiPriority="48"/>
-    <w:lsdException w:name="Grid Table 4 Accent 5" w:uiPriority="49"/>
-    <w:lsdException w:name="Grid Table 5 Dark Accent 5" w:uiPriority="50"/>
-    <w:lsdException w:name="Grid Table 6 Colorful Accent 5" w:uiPriority="51"/>
-    <w:lsdException w:name="Grid Table 7 Colorful Accent 5" w:uiPriority="52"/>
-    <w:lsdException w:name="Grid Table 1 Light Accent 6" w:uiPriority="46"/>
-    <w:lsdException w:name="Grid Table 2 Accent 6" w:uiPriority="47"/>
-    <w:lsdException w:name="Grid Table 3 Accent 6" w:uiPriority="48"/>
-    <w:lsdException w:name="Grid Table 4 Accent 6" w:uiPriority="49"/>
-    <w:lsdException w:name="Grid Table 5 Dark Accent 6" w:uiPriority="50"/>
-    <w:lsdException w:name="Grid Table 6 Colorful Accent 6" w:uiPriority="51"/>
-    <w:lsdException w:name="Grid Table 7 Colorful Accent 6" w:uiPriority="52"/>
-    <w:lsdException w:name="List Table 1 Light" w:uiPriority="46"/>
-    <w:lsdException w:name="List Table 2" w:uiPriority="47"/>
-    <w:lsdException w:name="List Table 3" w:uiPriority="48"/>
-    <w:lsdException w:name="List Table 4" w:uiPriority="49"/>
-    <w:lsdException w:name="List Table 5 Dark" w:uiPriority="50"/>
-    <w:lsdException w:name="List Table 6 Colorful" w:uiPriority="51"/>
-    <w:lsdException w:name="List Table 7 Colorful" w:uiPriority="52"/>
-    <w:lsdException w:name="List Table 1 Light Accent 1" w:uiPriority="46"/>
-    <w:lsdException w:name="List Table 2 Accent 1" w:uiPriority="47"/>
-    <w:lsdException w:name="List Table 3 Accent 1" w:uiPriority="48"/>
-    <w:lsdException w:name="List Table 4 Accent 1" w:uiPriority="49"/>
-    <w:lsdException w:name="List Table 5 Dark Accent 1" w:uiPriority="50"/>
-    <w:lsdException w:name="List Table 6 Colorful Accent 1" w:uiPriority="51"/>
-    <w:lsdException w:name="List Table 7 Colorful Accent 1" w:uiPriority="52"/>
-    <w:lsdException w:name="List Table 1 Light Accent 2" w:uiPriority="46"/>
-    <w:lsdException w:name="List Table 2 Accent 2" w:uiPriority="47"/>
-    <w:lsdException w:name="List Table 3 Accent 2" w:uiPriority="48"/>
-    <w:lsdException w:name="List Table 4 Accent 2" w:uiPriority="49"/>
-    <w:lsdException w:name="List Table 5 Dark Accent 2" w:uiPriority="50"/>
-    <w:lsdException w:name="List Table 6 Colorful Accent 2" w:uiPriority="51"/>
-    <w:lsdException w:name="List Table 7 Colorful Accent 2" w:uiPriority="52"/>
-    <w:lsdException w:name="List Table 1 Light Accent 3" w:uiPriority="46"/>
-    <w:lsdException w:name="List Table 2 Accent 3" w:uiPriority="47"/>
-    <w:lsdException w:name="List Table 3 Accent 3" w:uiPriority="48"/>
-    <w:lsdException w:name="List Table 4 Accent 3" w:uiPriority="49"/>
-    <w:lsdException w:name="List Table 5 Dark Accent 3" w:uiPriority="50"/>
-    <w:lsdException w:name="List Table 6 Colorful Accent 3" w:uiPriority="51"/>
-    <w:lsdException w:name="List Table 7 Colorful Accent 3" w:uiPriority="52"/>
-    <w:lsdException w:name="List Table 1 Light Accent 4" w:uiPriority="46"/>
-    <w:lsdException w:name="List Table 2 Accent 4" w:uiPriority="47"/>
-    <w:lsdException w:name="List Table 3 Accent 4" w:uiPriority="48"/>
-    <w:lsdException w:name="List Table 4 Accent 4" w:uiPriority="49"/>
-    <w:lsdException w:name="List Table 5 Dark Accent 4" w:uiPriority="50"/>
-    <w:lsdException w:name="List Table 6 Colorful Accent 4" w:uiPriority="51"/>
-    <w:lsdException w:name="List Table 7 Colorful Accent 4" w:uiPriority="52"/>
-    <w:lsdException w:name="List Table 1 Light Accent 5" w:uiPriority="46"/>
-    <w:lsdException w:name="List Table 2 Accent 5" w:uiPriority="47"/>
-    <w:lsdException w:name="List Table 3 Accent 5" w:uiPriority="48"/>
-    <w:lsdException w:name="List Table 4 Accent 5" w:uiPriority="49"/>
-    <w:lsdException w:name="List Table 5 Dark Accent 5" w:uiPriority="50"/>
-    <w:lsdException w:name="List Table 6 Colorful Accent 5" w:uiPriority="51"/>
-    <w:lsdException w:name="List Table 7 Colorful Accent 5" w:uiPriority="52"/>
-    <w:lsdException w:name="List Table 1 Light Accent 6" w:uiPriority="46"/>
-    <w:lsdException w:name="List Table 2 Accent 6" w:uiPriority="47"/>
-    <w:lsdException w:name="List Table 3 Accent 6" w:uiPriority="48"/>
-    <w:lsdException w:name="List Table 4 Accent 6" w:uiPriority="49"/>
-    <w:lsdException w:name="List Table 5 Dark Accent 6" w:uiPriority="50"/>
-    <w:lsdException w:name="List Table 6 Colorful Accent 6" w:uiPriority="51"/>
-    <w:lsdException w:name="List Table 7 Colorful Accent 6" w:uiPriority="52"/>
-    <w:lsdException w:name="Mention" w:semiHidden="1" w:unhideWhenUsed="1"/>
-    <w:lsdException w:name="Smart Hyperlink" w:semiHidden="1" w:unhideWhenUsed="1"/>
-    <w:lsdException w:name="Hashtag" w:semiHidden="1" w:unhideWhenUsed="1"/>
-    <w:lsdException w:name="Unresolved Mention" w:semiHidden="1" w:unhideWhenUsed="1"/>
-    <w:lsdException w:name="Smart Link" w:semiHidden="1" w:unhideWhenUsed="1"/>
+  <w:latentStyles w:defLockedState="0" w:defUIPriority="99" w:defSemiHidden="1" w:defUnhideWhenUsed="1" w:defQFormat="0" w:count="267">
+    <w:lsdException w:name="Normal" w:semiHidden="0" w:uiPriority="0" w:unhideWhenUsed="0" w:qFormat="1"/>
+    <w:lsdException w:name="heading 1" w:semiHidden="0" w:uiPriority="9" w:unhideWhenUsed="0" w:qFormat="1"/>
+    <w:lsdException w:name="heading 2" w:uiPriority="9" w:qFormat="1"/>
+    <w:lsdException w:name="heading 3" w:uiPriority="9" w:qFormat="1"/>
+    <w:lsdException w:name="heading 4" w:uiPriority="9" w:qFormat="1"/>
+    <w:lsdException w:name="heading 5" w:uiPriority="9" w:qFormat="1"/>
+    <w:lsdException w:name="heading 6" w:uiPriority="9" w:qFormat="1"/>
+    <w:lsdException w:name="heading 7" w:uiPriority="9" w:qFormat="1"/>
+    <w:lsdException w:name="heading 8" w:uiPriority="9" w:qFormat="1"/>
+    <w:lsdException w:name="heading 9" w:uiPriority="9" w:qFormat="1"/>
+    <w:lsdException w:name="toc 1" w:uiPriority="39"/>
+    <w:lsdException w:name="toc 2" w:uiPriority="39"/>
+    <w:lsdException w:name="toc 3" w:uiPriority="39"/>
+    <w:lsdException w:name="toc 4" w:uiPriority="39"/>
+    <w:lsdException w:name="toc 5" w:uiPriority="39"/>
+    <w:lsdException w:name="toc 6" w:uiPriority="39"/>
+    <w:lsdException w:name="toc 7" w:uiPriority="39"/>
+    <w:lsdException w:name="toc 8" w:uiPriority="39"/>
+    <w:lsdException w:name="toc 9" w:uiPriority="39"/>
+    <w:lsdException w:name="caption" w:uiPriority="35" w:qFormat="1"/>
+    <w:lsdException w:name="Title" w:semiHidden="0" w:uiPriority="10" w:unhideWhenUsed="0" w:qFormat="1"/>
+    <w:lsdException w:name="Default Paragraph Font" w:uiPriority="1"/>
+    <w:lsdException w:name="Subtitle" w:semiHidden="0" w:uiPriority="11" w:unhideWhenUsed="0" w:qFormat="1"/>
+    <w:lsdException w:name="Strong" w:semiHidden="0" w:uiPriority="22" w:unhideWhenUsed="0" w:qFormat="1"/>
+    <w:lsdException w:name="Emphasis" w:semiHidden="0" w:uiPriority="20" w:unhideWhenUsed="0" w:qFormat="1"/>
+    <w:lsdException w:name="Table Grid" w:semiHidden="0" w:uiPriority="39" w:unhideWhenUsed="0"/>
+    <w:lsdException w:name="Placeholder Text" w:unhideWhenUsed="0"/>
+    <w:lsdException w:name="No Spacing" w:semiHidden="0" w:uiPriority="1" w:unhideWhenUsed="0" w:qFormat="1"/>
+    <w:lsdException w:name="Light Shading" w:semiHidden="0" w:uiPriority="60" w:unhideWhenUsed="0"/>
+    <w:lsdException w:name="Light List" w:semiHidden="0" w:uiPriority="61" w:unhideWhenUsed="0"/>
+    <w:lsdException w:name="Light Grid" w:semiHidden="0" w:uiPriority="62" w:unhideWhenUsed="0"/>
+    <w:lsdException w:name="Medium Shading 1" w:semiHidden="0" w:uiPriority="63" w:unhideWhenUsed="0"/>
+    <w:lsdException w:name="Medium Shading 2" w:semiHidden="0" w:uiPriority="64" w:unhideWhenUsed="0"/>
+    <w:lsdException w:name="Medium List 1" w:semiHidden="0" w:uiPriority="65" w:unhideWhenUsed="0"/>
+    <w:lsdException w:name="Medium List 2" w:semiHidden="0" w:uiPriority="66" w:unhideWhenUsed="0"/>
+    <w:lsdException w:name="Medium Grid 1" w:semiHidden="0" w:uiPriority="67" w:unhideWhenUsed="0"/>
+    <w:lsdException w:name="Medium Grid 2" w:semiHidden="0" w:uiPriority="68" w:unhideWhenUsed="0"/>
+    <w:lsdException w:name="Medium Grid 3" w:semiHidden="0" w:uiPriority="69" w:unhideWhenUsed="0"/>
+    <w:lsdException w:name="Dark List" w:semiHidden="0" w:uiPriority="70" w:unhideWhenUsed="0"/>
+    <w:lsdException w:name="Colorful Shading" w:semiHidden="0" w:uiPriority="71" w:unhideWhenUsed="0"/>
+    <w:lsdException w:name="Colorful List" w:semiHidden="0" w:uiPriority="72" w:unhideWhenUsed="0"/>
+    <w:lsdException w:name="Colorful Grid" w:semiHidden="0" w:uiPriority="73" w:unhideWhenUsed="0"/>
+    <w:lsdException w:name="Light Shading Accent 1" w:semiHidden="0" w:uiPriority="60" w:unhideWhenUsed="0"/>
+    <w:lsdException w:name="Light List Accent 1" w:semiHidden="0" w:uiPriority="61" w:unhideWhenUsed="0"/>
+    <w:lsdException w:name="Light Grid Accent 1" w:semiHidden="0" w:uiPriority="62" w:unhideWhenUsed="0"/>
+    <w:lsdException w:name="Medium Shading 1 Accent 1" w:semiHidden="0" w:uiPriority="63" w:unhideWhenUsed="0"/>
+    <w:lsdException w:name="Medium Shading 2 Accent 1" w:semiHidden="0" w:uiPriority="64" w:unhideWhenUsed="0"/>
+    <w:lsdException w:name="Medium List 1 Accent 1" w:semiHidden="0" w:uiPriority="65" w:unhideWhenUsed="0"/>
+    <w:lsdException w:name="Revision" w:unhideWhenUsed="0"/>
+    <w:lsdException w:name="List Paragraph" w:semiHidden="0" w:uiPriority="34" w:unhideWhenUsed="0" w:qFormat="1"/>
+    <w:lsdException w:name="Quote" w:semiHidden="0" w:uiPriority="29" w:unhideWhenUsed="0" w:qFormat="1"/>
+    <w:lsdException w:name="Intense Quote" w:semiHidden="0" w:uiPriority="30" w:unhideWhenUsed="0" w:qFormat="1"/>
+    <w:lsdException w:name="Medium List 2 Accent 1" w:semiHidden="0" w:uiPriority="66" w:unhideWhenUsed="0"/>
+    <w:lsdException w:name="Medium Grid 1 Accent 1" w:semiHidden="0" w:uiPriority="67" w:unhideWhenUsed="0"/>
+    <w:lsdException w:name="Medium Grid 2 Accent 1" w:semiHidden="0" w:uiPriority="68" w:unhideWhenUsed="0"/>
+    <w:lsdException w:name="Medium Grid 3 Accent 1" w:semiHidden="0" w:uiPriority="69" w:unhideWhenUsed="0"/>
+    <w:lsdException w:name="Dark List Accent 1" w:semiHidden="0" w:uiPriority="70" w:unhideWhenUsed="0"/>
+    <w:lsdException w:name="Colorful Shading Accent 1" w:semiHidden="0" w:uiPriority="71" w:unhideWhenUsed="0"/>
+    <w:lsdException w:name="Colorful List Accent 1" w:semiHidden="0" w:uiPriority="72" w:unhideWhenUsed="0"/>
+    <w:lsdException w:name="Colorful Grid Accent 1" w:semiHidden="0" w:uiPriority="73" w:unhideWhenUsed="0"/>
+    <w:lsdException w:name="Light Shading Accent 2" w:semiHidden="0" w:uiPriority="60" w:unhideWhenUsed="0"/>
+    <w:lsdException w:name="Light List Accent 2" w:semiHidden="0" w:uiPriority="61" w:unhideWhenUsed="0"/>
+    <w:lsdException w:name="Light Grid Accent 2" w:semiHidden="0" w:uiPriority="62" w:unhideWhenUsed="0"/>
+    <w:lsdException w:name="Medium Shading 1 Accent 2" w:semiHidden="0" w:uiPriority="63" w:unhideWhenUsed="0"/>
+    <w:lsdException w:name="Medium Shading 2 Accent 2" w:semiHidden="0" w:uiPriority="64" w:unhideWhenUsed="0"/>
+    <w:lsdException w:name="Medium List 1 Accent 2" w:semiHidden="0" w:uiPriority="65" w:unhideWhenUsed="0"/>
+    <w:lsdException w:name="Medium List 2 Accent 2" w:semiHidden="0" w:uiPriority="66" w:unhideWhenUsed="0"/>
+    <w:lsdException w:name="Medium Grid 1 Accent 2" w:semiHidden="0" w:uiPriority="67" w:unhideWhenUsed="0"/>
+    <w:lsdException w:name="Medium Grid 2 Accent 2" w:semiHidden="0" w:uiPriority="68" w:unhideWhenUsed="0"/>
+    <w:lsdException w:name="Medium Grid 3 Accent 2" w:semiHidden="0" w:uiPriority="69" w:unhideWhenUsed="0"/>
+    <w:lsdException w:name="Dark List Accent 2" w:semiHidden="0" w:uiPriority="70" w:unhideWhenUsed="0"/>
+    <w:lsdException w:name="Colorful Shading Accent 2" w:semiHidden="0" w:uiPriority="71" w:unhideWhenUsed="0"/>
+    <w:lsdException w:name="Colorful List Accent 2" w:semiHidden="0" w:uiPriority="72" w:unhideWhenUsed="0"/>
+    <w:lsdException w:name="Colorful Grid Accent 2" w:semiHidden="0" w:uiPriority="73" w:unhideWhenUsed="0"/>
+    <w:lsdException w:name="Light Shading Accent 3" w:semiHidden="0" w:uiPriority="60" w:unhideWhenUsed="0"/>
+    <w:lsdException w:name="Light List Accent 3" w:semiHidden="0" w:uiPriority="61" w:unhideWhenUsed="0"/>
+    <w:lsdException w:name="Light Grid Accent 3" w:semiHidden="0" w:uiPriority="62" w:unhideWhenUsed="0"/>
+    <w:lsdException w:name="Medium Shading 1 Accent 3" w:semiHidden="0" w:uiPriority="63" w:unhideWhenUsed="0"/>
+    <w:lsdException w:name="Medium Shading 2 Accent 3" w:semiHidden="0" w:uiPriority="64" w:unhideWhenUsed="0"/>
+    <w:lsdException w:name="Medium List 1 Accent 3" w:semiHidden="0" w:uiPriority="65" w:unhideWhenUsed="0"/>
+    <w:lsdException w:name="Medium List 2 Accent 3" w:semiHidden="0" w:uiPriority="66" w:unhideWhenUsed="0"/>
+    <w:lsdException w:name="Medium Grid 1 Accent 3" w:semiHidden="0" w:uiPriority="67" w:unhideWhenUsed="0"/>
+    <w:lsdException w:name="Medium Grid 2 Accent 3" w:semiHidden="0" w:uiPriority="68" w:unhideWhenUsed="0"/>
+    <w:lsdException w:name="Medium Grid 3 Accent 3" w:semiHidden="0" w:uiPriority="69" w:unhideWhenUsed="0"/>
+    <w:lsdException w:name="Dark List Accent 3" w:semiHidden="0" w:uiPriority="70" w:unhideWhenUsed="0"/>
+    <w:lsdException w:name="Colorful Shading Accent 3" w:semiHidden="0" w:uiPriority="71" w:unhideWhenUsed="0"/>
+    <w:lsdException w:name="Colorful List Accent 3" w:semiHidden="0" w:uiPriority="72" w:unhideWhenUsed="0"/>
+    <w:lsdException w:name="Colorful Grid Accent 3" w:semiHidden="0" w:uiPriority="73" w:unhideWhenUsed="0"/>
+    <w:lsdException w:name="Light Shading Accent 4" w:semiHidden="0" w:uiPriority="60" w:unhideWhenUsed="0"/>
+    <w:lsdException w:name="Light List Accent 4" w:semiHidden="0" w:uiPriority="61" w:unhideWhenUsed="0"/>
+    <w:lsdException w:name="Light Grid Accent 4" w:semiHidden="0" w:uiPriority="62" w:unhideWhenUsed="0"/>
+    <w:lsdException w:name="Medium Shading 1 Accent 4" w:semiHidden="0" w:uiPriority="63" w:unhideWhenUsed="0"/>
+    <w:lsdException w:name="Medium Shading 2 Accent 4" w:semiHidden="0" w:uiPriority="64" w:unhideWhenUsed="0"/>
+    <w:lsdException w:name="Medium List 1 Accent 4" w:semiHidden="0" w:uiPriority="65" w:unhideWhenUsed="0"/>
+    <w:lsdException w:name="Medium List 2 Accent 4" w:semiHidden="0" w:uiPriority="66" w:unhideWhenUsed="0"/>
+    <w:lsdException w:name="Medium Grid 1 Accent 4" w:semiHidden="0" w:uiPriority="67" w:unhideWhenUsed="0"/>
+    <w:lsdException w:name="Medium Grid 2 Accent 4" w:semiHidden="0" w:uiPriority="68" w:unhideWhenUsed="0"/>
+    <w:lsdException w:name="Medium Grid 3 Accent 4" w:semiHidden="0" w:uiPriority="69" w:unhideWhenUsed="0"/>
+    <w:lsdException w:name="Dark List Accent 4" w:semiHidden="0" w:uiPriority="70" w:unhideWhenUsed="0"/>
+    <w:lsdException w:name="Colorful Shading Accent 4" w:semiHidden="0" w:uiPriority="71" w:unhideWhenUsed="0"/>
+    <w:lsdException w:name="Colorful List Accent 4" w:semiHidden="0" w:uiPriority="72" w:unhideWhenUsed="0"/>
+    <w:lsdException w:name="Colorful Grid Accent 4" w:semiHidden="0" w:uiPriority="73" w:unhideWhenUsed="0"/>
+    <w:lsdException w:name="Light Shading Accent 5" w:semiHidden="0" w:uiPriority="60" w:unhideWhenUsed="0"/>
+    <w:lsdException w:name="Light List Accent 5" w:semiHidden="0" w:uiPriority="61" w:unhideWhenUsed="0"/>
+    <w:lsdException w:name="Light Grid Accent 5" w:semiHidden="0" w:uiPriority="62" w:unhideWhenUsed="0"/>
+    <w:lsdException w:name="Medium Shading 1 Accent 5" w:semiHidden="0" w:uiPriority="63" w:unhideWhenUsed="0"/>
+    <w:lsdException w:name="Medium Shading 2 Accent 5" w:semiHidden="0" w:uiPriority="64" w:unhideWhenUsed="0"/>
+    <w:lsdException w:name="Medium List 1 Accent 5" w:semiHidden="0" w:uiPriority="65" w:unhideWhenUsed="0"/>
+    <w:lsdException w:name="Medium List 2 Accent 5" w:semiHidden="0" w:uiPriority="66" w:unhideWhenUsed="0"/>
+    <w:lsdException w:name="Medium Grid 1 Accent 5" w:semiHidden="0" w:uiPriority="67" w:unhideWhenUsed="0"/>
+    <w:lsdException w:name="Medium Grid 2 Accent 5" w:semiHidden="0" w:uiPriority="68" w:unhideWhenUsed="0"/>
+    <w:lsdException w:name="Medium Grid 3 Accent 5" w:semiHidden="0" w:uiPriority="69" w:unhideWhenUsed="0"/>
+    <w:lsdException w:name="Dark List Accent 5" w:semiHidden="0" w:uiPriority="70" w:unhideWhenUsed="0"/>
+    <w:lsdException w:name="Colorful Shading Accent 5" w:semiHidden="0" w:uiPriority="71" w:unhideWhenUsed="0"/>
+    <w:lsdException w:name="Colorful List Accent 5" w:semiHidden="0" w:uiPriority="72" w:unhideWhenUsed="0"/>
+    <w:lsdException w:name="Colorful Grid Accent 5" w:semiHidden="0" w:uiPriority="73" w:unhideWhenUsed="0"/>
+    <w:lsdException w:name="Light Shading Accent 6" w:semiHidden="0" w:uiPriority="60" w:unhideWhenUsed="0"/>
+    <w:lsdException w:name="Light List Accent 6" w:semiHidden="0" w:uiPriority="61" w:unhideWhenUsed="0"/>
+    <w:lsdException w:name="Light Grid Accent 6" w:semiHidden="0" w:uiPriority="62" w:unhideWhenUsed="0"/>
+    <w:lsdException w:name="Medium Shading 1 Accent 6" w:semiHidden="0" w:uiPriority="63" w:unhideWhenUsed="0"/>
+    <w:lsdException w:name="Medium Shading 2 Accent 6" w:semiHidden="0" w:uiPriority="64" w:unhideWhenUsed="0"/>
+    <w:lsdException w:name="Medium List 1 Accent 6" w:semiHidden="0" w:uiPriority="65" w:unhideWhenUsed="0"/>
+    <w:lsdException w:name="Medium List 2 Accent 6" w:semiHidden="0" w:uiPriority="66" w:unhideWhenUsed="0"/>
+    <w:lsdException w:name="Medium Grid 1 Accent 6" w:semiHidden="0" w:uiPriority="67" w:unhideWhenUsed="0"/>
+    <w:lsdException w:name="Medium Grid 2 Accent 6" w:semiHidden="0" w:uiPriority="68" w:unhideWhenUsed="0"/>
+    <w:lsdException w:name="Medium Grid 3 Accent 6" w:semiHidden="0" w:uiPriority="69" w:unhideWhenUsed="0"/>
+    <w:lsdException w:name="Dark List Accent 6" w:semiHidden="0" w:uiPriority="70" w:unhideWhenUsed="0"/>
+    <w:lsdException w:name="Colorful Shading Accent 6" w:semiHidden="0" w:uiPriority="71" w:unhideWhenUsed="0"/>
+    <w:lsdException w:name="Colorful List Accent 6" w:semiHidden="0" w:uiPriority="72" w:unhideWhenUsed="0"/>
+    <w:lsdException w:name="Colorful Grid Accent 6" w:semiHidden="0" w:uiPriority="73" w:unhideWhenUsed="0"/>
+    <w:lsdException w:name="Subtle Emphasis" w:semiHidden="0" w:uiPriority="19" w:unhideWhenUsed="0" w:qFormat="1"/>
+    <w:lsdException w:name="Intense Emphasis" w:semiHidden="0" w:uiPriority="21" w:unhideWhenUsed="0" w:qFormat="1"/>
+    <w:lsdException w:name="Subtle Reference" w:semiHidden="0" w:uiPriority="31" w:unhideWhenUsed="0" w:qFormat="1"/>
+    <w:lsdException w:name="Intense Reference" w:semiHidden="0" w:uiPriority="32" w:unhideWhenUsed="0" w:qFormat="1"/>
+    <w:lsdException w:name="Book Title" w:semiHidden="0" w:uiPriority="33" w:unhideWhenUsed="0" w:qFormat="1"/>
+    <w:lsdException w:name="Bibliography" w:uiPriority="37"/>
+    <w:lsdException w:name="TOC Heading" w:uiPriority="39" w:qFormat="1"/>
   </w:latentStyles>
   <w:style w:type="paragraph" w:default="1" w:styleId="a">
     <w:name w:val="Normal"/>
@@ -3015,6 +2709,7 @@
   <w:style w:type="character" w:default="1" w:styleId="a0">
     <w:name w:val="Default Paragraph Font"/>
     <w:uiPriority w:val="1"/>
+    <w:semiHidden/>
     <w:unhideWhenUsed/>
   </w:style>
   <w:style w:type="table" w:default="1" w:styleId="a1">
@@ -3054,6 +2749,7 @@
     <w:uiPriority w:val="39"/>
     <w:rsid w:val="00912C8E"/>
     <w:tblPr>
+      <w:tblInd w:w="0" w:type="dxa"/>
       <w:tblBorders>
         <w:top w:val="single" w:sz="4" w:space="0" w:color="auto"/>
         <w:left w:val="single" w:sz="4" w:space="0" w:color="auto"/>
@@ -3062,6 +2758,235 @@
         <w:insideH w:val="single" w:sz="4" w:space="0" w:color="auto"/>
         <w:insideV w:val="single" w:sz="4" w:space="0" w:color="auto"/>
       </w:tblBorders>
+      <w:tblCellMar>
+        <w:top w:w="0" w:type="dxa"/>
+        <w:left w:w="108" w:type="dxa"/>
+        <w:bottom w:w="0" w:type="dxa"/>
+        <w:right w:w="108" w:type="dxa"/>
+      </w:tblCellMar>
+    </w:tblPr>
+  </w:style>
+</w:styles>
+</file>
+
+<file path=word/stylesWithEffects.xml><?xml version="1.0" encoding="utf-8"?>
+<w:styles xmlns:wpc="http://schemas.microsoft.com/office/word/2010/wordprocessingCanvas" xmlns:mc="http://schemas.openxmlformats.org/markup-compatibility/2006" xmlns:o="urn:schemas-microsoft-com:office:office" xmlns:r="http://schemas.openxmlformats.org/officeDocument/2006/relationships" xmlns:m="http://schemas.openxmlformats.org/officeDocument/2006/math" xmlns:v="urn:schemas-microsoft-com:vml" xmlns:wp14="http://schemas.microsoft.com/office/word/2010/wordprocessingDrawing" xmlns:wp="http://schemas.openxmlformats.org/drawingml/2006/wordprocessingDrawing" xmlns:w10="urn:schemas-microsoft-com:office:word" xmlns:w="http://schemas.openxmlformats.org/wordprocessingml/2006/main" xmlns:w14="http://schemas.microsoft.com/office/word/2010/wordml" xmlns:wpg="http://schemas.microsoft.com/office/word/2010/wordprocessingGroup" xmlns:wpi="http://schemas.microsoft.com/office/word/2010/wordprocessingInk" xmlns:wne="http://schemas.microsoft.com/office/word/2006/wordml" xmlns:wps="http://schemas.microsoft.com/office/word/2010/wordprocessingShape" mc:Ignorable="w14 wp14">
+  <w:docDefaults>
+    <w:rPrDefault>
+      <w:rPr>
+        <w:rFonts w:asciiTheme="minorHAnsi" w:eastAsiaTheme="minorEastAsia" w:hAnsiTheme="minorHAnsi" w:cstheme="minorBidi"/>
+        <w:kern w:val="2"/>
+        <w:sz w:val="24"/>
+        <w:szCs w:val="22"/>
+        <w:lang w:val="en-US" w:eastAsia="zh-TW" w:bidi="ar-SA"/>
+      </w:rPr>
+    </w:rPrDefault>
+    <w:pPrDefault/>
+  </w:docDefaults>
+  <w:latentStyles w:defLockedState="0" w:defUIPriority="99" w:defSemiHidden="1" w:defUnhideWhenUsed="1" w:defQFormat="0" w:count="267">
+    <w:lsdException w:name="Normal" w:semiHidden="0" w:uiPriority="0" w:unhideWhenUsed="0" w:qFormat="1"/>
+    <w:lsdException w:name="heading 1" w:semiHidden="0" w:uiPriority="9" w:unhideWhenUsed="0" w:qFormat="1"/>
+    <w:lsdException w:name="heading 2" w:uiPriority="9" w:qFormat="1"/>
+    <w:lsdException w:name="heading 3" w:uiPriority="9" w:qFormat="1"/>
+    <w:lsdException w:name="heading 4" w:uiPriority="9" w:qFormat="1"/>
+    <w:lsdException w:name="heading 5" w:uiPriority="9" w:qFormat="1"/>
+    <w:lsdException w:name="heading 6" w:uiPriority="9" w:qFormat="1"/>
+    <w:lsdException w:name="heading 7" w:uiPriority="9" w:qFormat="1"/>
+    <w:lsdException w:name="heading 8" w:uiPriority="9" w:qFormat="1"/>
+    <w:lsdException w:name="heading 9" w:uiPriority="9" w:qFormat="1"/>
+    <w:lsdException w:name="toc 1" w:uiPriority="39"/>
+    <w:lsdException w:name="toc 2" w:uiPriority="39"/>
+    <w:lsdException w:name="toc 3" w:uiPriority="39"/>
+    <w:lsdException w:name="toc 4" w:uiPriority="39"/>
+    <w:lsdException w:name="toc 5" w:uiPriority="39"/>
+    <w:lsdException w:name="toc 6" w:uiPriority="39"/>
+    <w:lsdException w:name="toc 7" w:uiPriority="39"/>
+    <w:lsdException w:name="toc 8" w:uiPriority="39"/>
+    <w:lsdException w:name="toc 9" w:uiPriority="39"/>
+    <w:lsdException w:name="caption" w:uiPriority="35" w:qFormat="1"/>
+    <w:lsdException w:name="Title" w:semiHidden="0" w:uiPriority="10" w:unhideWhenUsed="0" w:qFormat="1"/>
+    <w:lsdException w:name="Default Paragraph Font" w:uiPriority="1"/>
+    <w:lsdException w:name="Subtitle" w:semiHidden="0" w:uiPriority="11" w:unhideWhenUsed="0" w:qFormat="1"/>
+    <w:lsdException w:name="Strong" w:semiHidden="0" w:uiPriority="22" w:unhideWhenUsed="0" w:qFormat="1"/>
+    <w:lsdException w:name="Emphasis" w:semiHidden="0" w:uiPriority="20" w:unhideWhenUsed="0" w:qFormat="1"/>
+    <w:lsdException w:name="Table Grid" w:semiHidden="0" w:uiPriority="39" w:unhideWhenUsed="0"/>
+    <w:lsdException w:name="Placeholder Text" w:unhideWhenUsed="0"/>
+    <w:lsdException w:name="No Spacing" w:semiHidden="0" w:uiPriority="1" w:unhideWhenUsed="0" w:qFormat="1"/>
+    <w:lsdException w:name="Light Shading" w:semiHidden="0" w:uiPriority="60" w:unhideWhenUsed="0"/>
+    <w:lsdException w:name="Light List" w:semiHidden="0" w:uiPriority="61" w:unhideWhenUsed="0"/>
+    <w:lsdException w:name="Light Grid" w:semiHidden="0" w:uiPriority="62" w:unhideWhenUsed="0"/>
+    <w:lsdException w:name="Medium Shading 1" w:semiHidden="0" w:uiPriority="63" w:unhideWhenUsed="0"/>
+    <w:lsdException w:name="Medium Shading 2" w:semiHidden="0" w:uiPriority="64" w:unhideWhenUsed="0"/>
+    <w:lsdException w:name="Medium List 1" w:semiHidden="0" w:uiPriority="65" w:unhideWhenUsed="0"/>
+    <w:lsdException w:name="Medium List 2" w:semiHidden="0" w:uiPriority="66" w:unhideWhenUsed="0"/>
+    <w:lsdException w:name="Medium Grid 1" w:semiHidden="0" w:uiPriority="67" w:unhideWhenUsed="0"/>
+    <w:lsdException w:name="Medium Grid 2" w:semiHidden="0" w:uiPriority="68" w:unhideWhenUsed="0"/>
+    <w:lsdException w:name="Medium Grid 3" w:semiHidden="0" w:uiPriority="69" w:unhideWhenUsed="0"/>
+    <w:lsdException w:name="Dark List" w:semiHidden="0" w:uiPriority="70" w:unhideWhenUsed="0"/>
+    <w:lsdException w:name="Colorful Shading" w:semiHidden="0" w:uiPriority="71" w:unhideWhenUsed="0"/>
+    <w:lsdException w:name="Colorful List" w:semiHidden="0" w:uiPriority="72" w:unhideWhenUsed="0"/>
+    <w:lsdException w:name="Colorful Grid" w:semiHidden="0" w:uiPriority="73" w:unhideWhenUsed="0"/>
+    <w:lsdException w:name="Light Shading Accent 1" w:semiHidden="0" w:uiPriority="60" w:unhideWhenUsed="0"/>
+    <w:lsdException w:name="Light List Accent 1" w:semiHidden="0" w:uiPriority="61" w:unhideWhenUsed="0"/>
+    <w:lsdException w:name="Light Grid Accent 1" w:semiHidden="0" w:uiPriority="62" w:unhideWhenUsed="0"/>
+    <w:lsdException w:name="Medium Shading 1 Accent 1" w:semiHidden="0" w:uiPriority="63" w:unhideWhenUsed="0"/>
+    <w:lsdException w:name="Medium Shading 2 Accent 1" w:semiHidden="0" w:uiPriority="64" w:unhideWhenUsed="0"/>
+    <w:lsdException w:name="Medium List 1 Accent 1" w:semiHidden="0" w:uiPriority="65" w:unhideWhenUsed="0"/>
+    <w:lsdException w:name="Revision" w:unhideWhenUsed="0"/>
+    <w:lsdException w:name="List Paragraph" w:semiHidden="0" w:uiPriority="34" w:unhideWhenUsed="0" w:qFormat="1"/>
+    <w:lsdException w:name="Quote" w:semiHidden="0" w:uiPriority="29" w:unhideWhenUsed="0" w:qFormat="1"/>
+    <w:lsdException w:name="Intense Quote" w:semiHidden="0" w:uiPriority="30" w:unhideWhenUsed="0" w:qFormat="1"/>
+    <w:lsdException w:name="Medium List 2 Accent 1" w:semiHidden="0" w:uiPriority="66" w:unhideWhenUsed="0"/>
+    <w:lsdException w:name="Medium Grid 1 Accent 1" w:semiHidden="0" w:uiPriority="67" w:unhideWhenUsed="0"/>
+    <w:lsdException w:name="Medium Grid 2 Accent 1" w:semiHidden="0" w:uiPriority="68" w:unhideWhenUsed="0"/>
+    <w:lsdException w:name="Medium Grid 3 Accent 1" w:semiHidden="0" w:uiPriority="69" w:unhideWhenUsed="0"/>
+    <w:lsdException w:name="Dark List Accent 1" w:semiHidden="0" w:uiPriority="70" w:unhideWhenUsed="0"/>
+    <w:lsdException w:name="Colorful Shading Accent 1" w:semiHidden="0" w:uiPriority="71" w:unhideWhenUsed="0"/>
+    <w:lsdException w:name="Colorful List Accent 1" w:semiHidden="0" w:uiPriority="72" w:unhideWhenUsed="0"/>
+    <w:lsdException w:name="Colorful Grid Accent 1" w:semiHidden="0" w:uiPriority="73" w:unhideWhenUsed="0"/>
+    <w:lsdException w:name="Light Shading Accent 2" w:semiHidden="0" w:uiPriority="60" w:unhideWhenUsed="0"/>
+    <w:lsdException w:name="Light List Accent 2" w:semiHidden="0" w:uiPriority="61" w:unhideWhenUsed="0"/>
+    <w:lsdException w:name="Light Grid Accent 2" w:semiHidden="0" w:uiPriority="62" w:unhideWhenUsed="0"/>
+    <w:lsdException w:name="Medium Shading 1 Accent 2" w:semiHidden="0" w:uiPriority="63" w:unhideWhenUsed="0"/>
+    <w:lsdException w:name="Medium Shading 2 Accent 2" w:semiHidden="0" w:uiPriority="64" w:unhideWhenUsed="0"/>
+    <w:lsdException w:name="Medium List 1 Accent 2" w:semiHidden="0" w:uiPriority="65" w:unhideWhenUsed="0"/>
+    <w:lsdException w:name="Medium List 2 Accent 2" w:semiHidden="0" w:uiPriority="66" w:unhideWhenUsed="0"/>
+    <w:lsdException w:name="Medium Grid 1 Accent 2" w:semiHidden="0" w:uiPriority="67" w:unhideWhenUsed="0"/>
+    <w:lsdException w:name="Medium Grid 2 Accent 2" w:semiHidden="0" w:uiPriority="68" w:unhideWhenUsed="0"/>
+    <w:lsdException w:name="Medium Grid 3 Accent 2" w:semiHidden="0" w:uiPriority="69" w:unhideWhenUsed="0"/>
+    <w:lsdException w:name="Dark List Accent 2" w:semiHidden="0" w:uiPriority="70" w:unhideWhenUsed="0"/>
+    <w:lsdException w:name="Colorful Shading Accent 2" w:semiHidden="0" w:uiPriority="71" w:unhideWhenUsed="0"/>
+    <w:lsdException w:name="Colorful List Accent 2" w:semiHidden="0" w:uiPriority="72" w:unhideWhenUsed="0"/>
+    <w:lsdException w:name="Colorful Grid Accent 2" w:semiHidden="0" w:uiPriority="73" w:unhideWhenUsed="0"/>
+    <w:lsdException w:name="Light Shading Accent 3" w:semiHidden="0" w:uiPriority="60" w:unhideWhenUsed="0"/>
+    <w:lsdException w:name="Light List Accent 3" w:semiHidden="0" w:uiPriority="61" w:unhideWhenUsed="0"/>
+    <w:lsdException w:name="Light Grid Accent 3" w:semiHidden="0" w:uiPriority="62" w:unhideWhenUsed="0"/>
+    <w:lsdException w:name="Medium Shading 1 Accent 3" w:semiHidden="0" w:uiPriority="63" w:unhideWhenUsed="0"/>
+    <w:lsdException w:name="Medium Shading 2 Accent 3" w:semiHidden="0" w:uiPriority="64" w:unhideWhenUsed="0"/>
+    <w:lsdException w:name="Medium List 1 Accent 3" w:semiHidden="0" w:uiPriority="65" w:unhideWhenUsed="0"/>
+    <w:lsdException w:name="Medium List 2 Accent 3" w:semiHidden="0" w:uiPriority="66" w:unhideWhenUsed="0"/>
+    <w:lsdException w:name="Medium Grid 1 Accent 3" w:semiHidden="0" w:uiPriority="67" w:unhideWhenUsed="0"/>
+    <w:lsdException w:name="Medium Grid 2 Accent 3" w:semiHidden="0" w:uiPriority="68" w:unhideWhenUsed="0"/>
+    <w:lsdException w:name="Medium Grid 3 Accent 3" w:semiHidden="0" w:uiPriority="69" w:unhideWhenUsed="0"/>
+    <w:lsdException w:name="Dark List Accent 3" w:semiHidden="0" w:uiPriority="70" w:unhideWhenUsed="0"/>
+    <w:lsdException w:name="Colorful Shading Accent 3" w:semiHidden="0" w:uiPriority="71" w:unhideWhenUsed="0"/>
+    <w:lsdException w:name="Colorful List Accent 3" w:semiHidden="0" w:uiPriority="72" w:unhideWhenUsed="0"/>
+    <w:lsdException w:name="Colorful Grid Accent 3" w:semiHidden="0" w:uiPriority="73" w:unhideWhenUsed="0"/>
+    <w:lsdException w:name="Light Shading Accent 4" w:semiHidden="0" w:uiPriority="60" w:unhideWhenUsed="0"/>
+    <w:lsdException w:name="Light List Accent 4" w:semiHidden="0" w:uiPriority="61" w:unhideWhenUsed="0"/>
+    <w:lsdException w:name="Light Grid Accent 4" w:semiHidden="0" w:uiPriority="62" w:unhideWhenUsed="0"/>
+    <w:lsdException w:name="Medium Shading 1 Accent 4" w:semiHidden="0" w:uiPriority="63" w:unhideWhenUsed="0"/>
+    <w:lsdException w:name="Medium Shading 2 Accent 4" w:semiHidden="0" w:uiPriority="64" w:unhideWhenUsed="0"/>
+    <w:lsdException w:name="Medium List 1 Accent 4" w:semiHidden="0" w:uiPriority="65" w:unhideWhenUsed="0"/>
+    <w:lsdException w:name="Medium List 2 Accent 4" w:semiHidden="0" w:uiPriority="66" w:unhideWhenUsed="0"/>
+    <w:lsdException w:name="Medium Grid 1 Accent 4" w:semiHidden="0" w:uiPriority="67" w:unhideWhenUsed="0"/>
+    <w:lsdException w:name="Medium Grid 2 Accent 4" w:semiHidden="0" w:uiPriority="68" w:unhideWhenUsed="0"/>
+    <w:lsdException w:name="Medium Grid 3 Accent 4" w:semiHidden="0" w:uiPriority="69" w:unhideWhenUsed="0"/>
+    <w:lsdException w:name="Dark List Accent 4" w:semiHidden="0" w:uiPriority="70" w:unhideWhenUsed="0"/>
+    <w:lsdException w:name="Colorful Shading Accent 4" w:semiHidden="0" w:uiPriority="71" w:unhideWhenUsed="0"/>
+    <w:lsdException w:name="Colorful List Accent 4" w:semiHidden="0" w:uiPriority="72" w:unhideWhenUsed="0"/>
+    <w:lsdException w:name="Colorful Grid Accent 4" w:semiHidden="0" w:uiPriority="73" w:unhideWhenUsed="0"/>
+    <w:lsdException w:name="Light Shading Accent 5" w:semiHidden="0" w:uiPriority="60" w:unhideWhenUsed="0"/>
+    <w:lsdException w:name="Light List Accent 5" w:semiHidden="0" w:uiPriority="61" w:unhideWhenUsed="0"/>
+    <w:lsdException w:name="Light Grid Accent 5" w:semiHidden="0" w:uiPriority="62" w:unhideWhenUsed="0"/>
+    <w:lsdException w:name="Medium Shading 1 Accent 5" w:semiHidden="0" w:uiPriority="63" w:unhideWhenUsed="0"/>
+    <w:lsdException w:name="Medium Shading 2 Accent 5" w:semiHidden="0" w:uiPriority="64" w:unhideWhenUsed="0"/>
+    <w:lsdException w:name="Medium List 1 Accent 5" w:semiHidden="0" w:uiPriority="65" w:unhideWhenUsed="0"/>
+    <w:lsdException w:name="Medium List 2 Accent 5" w:semiHidden="0" w:uiPriority="66" w:unhideWhenUsed="0"/>
+    <w:lsdException w:name="Medium Grid 1 Accent 5" w:semiHidden="0" w:uiPriority="67" w:unhideWhenUsed="0"/>
+    <w:lsdException w:name="Medium Grid 2 Accent 5" w:semiHidden="0" w:uiPriority="68" w:unhideWhenUsed="0"/>
+    <w:lsdException w:name="Medium Grid 3 Accent 5" w:semiHidden="0" w:uiPriority="69" w:unhideWhenUsed="0"/>
+    <w:lsdException w:name="Dark List Accent 5" w:semiHidden="0" w:uiPriority="70" w:unhideWhenUsed="0"/>
+    <w:lsdException w:name="Colorful Shading Accent 5" w:semiHidden="0" w:uiPriority="71" w:unhideWhenUsed="0"/>
+    <w:lsdException w:name="Colorful List Accent 5" w:semiHidden="0" w:uiPriority="72" w:unhideWhenUsed="0"/>
+    <w:lsdException w:name="Colorful Grid Accent 5" w:semiHidden="0" w:uiPriority="73" w:unhideWhenUsed="0"/>
+    <w:lsdException w:name="Light Shading Accent 6" w:semiHidden="0" w:uiPriority="60" w:unhideWhenUsed="0"/>
+    <w:lsdException w:name="Light List Accent 6" w:semiHidden="0" w:uiPriority="61" w:unhideWhenUsed="0"/>
+    <w:lsdException w:name="Light Grid Accent 6" w:semiHidden="0" w:uiPriority="62" w:unhideWhenUsed="0"/>
+    <w:lsdException w:name="Medium Shading 1 Accent 6" w:semiHidden="0" w:uiPriority="63" w:unhideWhenUsed="0"/>
+    <w:lsdException w:name="Medium Shading 2 Accent 6" w:semiHidden="0" w:uiPriority="64" w:unhideWhenUsed="0"/>
+    <w:lsdException w:name="Medium List 1 Accent 6" w:semiHidden="0" w:uiPriority="65" w:unhideWhenUsed="0"/>
+    <w:lsdException w:name="Medium List 2 Accent 6" w:semiHidden="0" w:uiPriority="66" w:unhideWhenUsed="0"/>
+    <w:lsdException w:name="Medium Grid 1 Accent 6" w:semiHidden="0" w:uiPriority="67" w:unhideWhenUsed="0"/>
+    <w:lsdException w:name="Medium Grid 2 Accent 6" w:semiHidden="0" w:uiPriority="68" w:unhideWhenUsed="0"/>
+    <w:lsdException w:name="Medium Grid 3 Accent 6" w:semiHidden="0" w:uiPriority="69" w:unhideWhenUsed="0"/>
+    <w:lsdException w:name="Dark List Accent 6" w:semiHidden="0" w:uiPriority="70" w:unhideWhenUsed="0"/>
+    <w:lsdException w:name="Colorful Shading Accent 6" w:semiHidden="0" w:uiPriority="71" w:unhideWhenUsed="0"/>
+    <w:lsdException w:name="Colorful List Accent 6" w:semiHidden="0" w:uiPriority="72" w:unhideWhenUsed="0"/>
+    <w:lsdException w:name="Colorful Grid Accent 6" w:semiHidden="0" w:uiPriority="73" w:unhideWhenUsed="0"/>
+    <w:lsdException w:name="Subtle Emphasis" w:semiHidden="0" w:uiPriority="19" w:unhideWhenUsed="0" w:qFormat="1"/>
+    <w:lsdException w:name="Intense Emphasis" w:semiHidden="0" w:uiPriority="21" w:unhideWhenUsed="0" w:qFormat="1"/>
+    <w:lsdException w:name="Subtle Reference" w:semiHidden="0" w:uiPriority="31" w:unhideWhenUsed="0" w:qFormat="1"/>
+    <w:lsdException w:name="Intense Reference" w:semiHidden="0" w:uiPriority="32" w:unhideWhenUsed="0" w:qFormat="1"/>
+    <w:lsdException w:name="Book Title" w:semiHidden="0" w:uiPriority="33" w:unhideWhenUsed="0" w:qFormat="1"/>
+    <w:lsdException w:name="Bibliography" w:uiPriority="37"/>
+    <w:lsdException w:name="TOC Heading" w:uiPriority="39" w:qFormat="1"/>
+  </w:latentStyles>
+  <w:style w:type="paragraph" w:default="1" w:styleId="a">
+    <w:name w:val="Normal"/>
+    <w:qFormat/>
+    <w:pPr>
+      <w:widowControl w:val="0"/>
+    </w:pPr>
+  </w:style>
+  <w:style w:type="character" w:default="1" w:styleId="a0">
+    <w:name w:val="Default Paragraph Font"/>
+    <w:uiPriority w:val="1"/>
+    <w:semiHidden/>
+    <w:unhideWhenUsed/>
+  </w:style>
+  <w:style w:type="table" w:default="1" w:styleId="a1">
+    <w:name w:val="Normal Table"/>
+    <w:uiPriority w:val="99"/>
+    <w:semiHidden/>
+    <w:unhideWhenUsed/>
+    <w:tblPr>
+      <w:tblInd w:w="0" w:type="dxa"/>
+      <w:tblCellMar>
+        <w:top w:w="0" w:type="dxa"/>
+        <w:left w:w="108" w:type="dxa"/>
+        <w:bottom w:w="0" w:type="dxa"/>
+        <w:right w:w="108" w:type="dxa"/>
+      </w:tblCellMar>
+    </w:tblPr>
+  </w:style>
+  <w:style w:type="numbering" w:default="1" w:styleId="a2">
+    <w:name w:val="No List"/>
+    <w:uiPriority w:val="99"/>
+    <w:semiHidden/>
+    <w:unhideWhenUsed/>
+  </w:style>
+  <w:style w:type="paragraph" w:styleId="a3">
+    <w:name w:val="List Paragraph"/>
+    <w:basedOn w:val="a"/>
+    <w:uiPriority w:val="34"/>
+    <w:qFormat/>
+    <w:rsid w:val="00CF57BB"/>
+    <w:pPr>
+      <w:ind w:leftChars="200" w:left="480"/>
+    </w:pPr>
+  </w:style>
+  <w:style w:type="table" w:styleId="a4">
+    <w:name w:val="Table Grid"/>
+    <w:basedOn w:val="a1"/>
+    <w:uiPriority w:val="39"/>
+    <w:rsid w:val="00912C8E"/>
+    <w:tblPr>
+      <w:tblInd w:w="0" w:type="dxa"/>
+      <w:tblBorders>
+        <w:top w:val="single" w:sz="4" w:space="0" w:color="auto"/>
+        <w:left w:val="single" w:sz="4" w:space="0" w:color="auto"/>
+        <w:bottom w:val="single" w:sz="4" w:space="0" w:color="auto"/>
+        <w:right w:val="single" w:sz="4" w:space="0" w:color="auto"/>
+        <w:insideH w:val="single" w:sz="4" w:space="0" w:color="auto"/>
+        <w:insideV w:val="single" w:sz="4" w:space="0" w:color="auto"/>
+      </w:tblBorders>
+      <w:tblCellMar>
+        <w:top w:w="0" w:type="dxa"/>
+        <w:left w:w="108" w:type="dxa"/>
+        <w:bottom w:w="0" w:type="dxa"/>
+        <w:right w:w="108" w:type="dxa"/>
+      </w:tblCellMar>
     </w:tblPr>
   </w:style>
 </w:styles>
@@ -3110,7 +3035,7 @@
     </a:clrScheme>
     <a:fontScheme name="Office">
       <a:majorFont>
-        <a:latin typeface="Calibri Light" panose="020F0302020204030204"/>
+        <a:latin typeface="Calibri Light"/>
         <a:ea typeface=""/>
         <a:cs typeface=""/>
         <a:font script="Jpan" typeface="游ゴシック Light"/>
@@ -3162,7 +3087,7 @@
         <a:font script="Tfng" typeface="Ebrima"/>
       </a:majorFont>
       <a:minorFont>
-        <a:latin typeface="Calibri" panose="020F0502020204030204"/>
+        <a:latin typeface="Calibri"/>
         <a:ea typeface=""/>
         <a:cs typeface=""/>
         <a:font script="Jpan" typeface="游明朝"/>
@@ -3356,7 +3281,7 @@
   <a:extraClrSchemeLst/>
   <a:extLst>
     <a:ext uri="{05A4C25C-085E-4340-85A3-A5531E510DB2}">
-      <thm15:themeFamily xmlns:thm15="http://schemas.microsoft.com/office/thememl/2012/main" name="Office Theme" id="{62F939B6-93AF-4DB8-9C6B-D6C7DFDC589F}" vid="{4A3C46E8-61CC-4603-A589-7422A47A8E4A}"/>
+      <thm15:themeFamily xmlns:thm15="http://schemas.microsoft.com/office/thememl/2012/main" xmlns="" name="Office Theme" id="{62F939B6-93AF-4DB8-9C6B-D6C7DFDC589F}" vid="{4A3C46E8-61CC-4603-A589-7422A47A8E4A}"/>
     </a:ext>
   </a:extLst>
 </a:theme>

</xml_diff>

<commit_message>
[mod] Adjust code for support android platform. Modify list : 1. Fix VulkanWarpper. 2. Add AndroidApplication Project for communication Android Java Activity. 3. Remove lib dependecy 'android_support' for every android project. 4. Rename LoadBitmap to ReadBitmap for avoiding same name with win32 header.
</commit_message>
<xml_diff>
--- a/Doc/Note/Vulkan/Vulkan-Synchronization.docx
+++ b/Doc/Note/Vulkan/Vulkan-Synchronization.docx
@@ -1,6 +1,6 @@
 
 <file path=word/document.xml><?xml version="1.0" encoding="utf-8"?>
-<w:document xmlns:wpc="http://schemas.microsoft.com/office/word/2010/wordprocessingCanvas" xmlns:cx="http://schemas.microsoft.com/office/drawing/2014/chartex" xmlns:cx1="http://schemas.microsoft.com/office/drawing/2015/9/8/chartex" xmlns:cx2="http://schemas.microsoft.com/office/drawing/2015/10/21/chartex" xmlns:cx3="http://schemas.microsoft.com/office/drawing/2016/5/9/chartex" xmlns:cx4="http://schemas.microsoft.com/office/drawing/2016/5/10/chartex" xmlns:cx5="http://schemas.microsoft.com/office/drawing/2016/5/11/chartex" xmlns:cx6="http://schemas.microsoft.com/office/drawing/2016/5/12/chartex" xmlns:cx7="http://schemas.microsoft.com/office/drawing/2016/5/13/chartex" xmlns:cx8="http://schemas.microsoft.com/office/drawing/2016/5/14/chartex" xmlns:mc="http://schemas.openxmlformats.org/markup-compatibility/2006" xmlns:aink="http://schemas.microsoft.com/office/drawing/2016/ink" xmlns:am3d="http://schemas.microsoft.com/office/drawing/2017/model3d" xmlns:o="urn:schemas-microsoft-com:office:office" xmlns:r="http://schemas.openxmlformats.org/officeDocument/2006/relationships" xmlns:m="http://schemas.openxmlformats.org/officeDocument/2006/math" xmlns:v="urn:schemas-microsoft-com:vml" xmlns:wp14="http://schemas.microsoft.com/office/word/2010/wordprocessingDrawing" xmlns:wp="http://schemas.openxmlformats.org/drawingml/2006/wordprocessingDrawing" xmlns:w10="urn:schemas-microsoft-com:office:word" xmlns:w="http://schemas.openxmlformats.org/wordprocessingml/2006/main" xmlns:w14="http://schemas.microsoft.com/office/word/2010/wordml" xmlns:w15="http://schemas.microsoft.com/office/word/2012/wordml" xmlns:w16cid="http://schemas.microsoft.com/office/word/2016/wordml/cid" xmlns:w16se="http://schemas.microsoft.com/office/word/2015/wordml/symex" xmlns:wpg="http://schemas.microsoft.com/office/word/2010/wordprocessingGroup" xmlns:wpi="http://schemas.microsoft.com/office/word/2010/wordprocessingInk" xmlns:wne="http://schemas.microsoft.com/office/word/2006/wordml" xmlns:wps="http://schemas.microsoft.com/office/word/2010/wordprocessingShape" mc:Ignorable="w14 w15 w16se w16cid wp14">
+<w:document xmlns:wpc="http://schemas.microsoft.com/office/word/2010/wordprocessingCanvas" xmlns:cx="http://schemas.microsoft.com/office/drawing/2014/chartex" xmlns:cx1="http://schemas.microsoft.com/office/drawing/2015/9/8/chartex" xmlns:cx2="http://schemas.microsoft.com/office/drawing/2015/10/21/chartex" xmlns:cx3="http://schemas.microsoft.com/office/drawing/2016/5/9/chartex" xmlns:cx4="http://schemas.microsoft.com/office/drawing/2016/5/10/chartex" xmlns:cx5="http://schemas.microsoft.com/office/drawing/2016/5/11/chartex" xmlns:cx6="http://schemas.microsoft.com/office/drawing/2016/5/12/chartex" xmlns:cx7="http://schemas.microsoft.com/office/drawing/2016/5/13/chartex" xmlns:cx8="http://schemas.microsoft.com/office/drawing/2016/5/14/chartex" xmlns:mc="http://schemas.openxmlformats.org/markup-compatibility/2006" xmlns:aink="http://schemas.microsoft.com/office/drawing/2016/ink" xmlns:am3d="http://schemas.microsoft.com/office/drawing/2017/model3d" xmlns:o="urn:schemas-microsoft-com:office:office" xmlns:r="http://schemas.openxmlformats.org/officeDocument/2006/relationships" xmlns:m="http://schemas.openxmlformats.org/officeDocument/2006/math" xmlns:v="urn:schemas-microsoft-com:vml" xmlns:wp14="http://schemas.microsoft.com/office/word/2010/wordprocessingDrawing" xmlns:wp="http://schemas.openxmlformats.org/drawingml/2006/wordprocessingDrawing" xmlns:w10="urn:schemas-microsoft-com:office:word" xmlns:w="http://schemas.openxmlformats.org/wordprocessingml/2006/main" xmlns:w14="http://schemas.microsoft.com/office/word/2010/wordml" xmlns:w15="http://schemas.microsoft.com/office/word/2012/wordml" xmlns:w16cex="http://schemas.microsoft.com/office/word/2018/wordml/cex" xmlns:w16cid="http://schemas.microsoft.com/office/word/2016/wordml/cid" xmlns:w16="http://schemas.microsoft.com/office/word/2018/wordml" xmlns:w16se="http://schemas.microsoft.com/office/word/2015/wordml/symex" xmlns:wpg="http://schemas.microsoft.com/office/word/2010/wordprocessingGroup" xmlns:wpi="http://schemas.microsoft.com/office/word/2010/wordprocessingInk" xmlns:wne="http://schemas.microsoft.com/office/word/2006/wordml" xmlns:wps="http://schemas.microsoft.com/office/word/2010/wordprocessingShape" mc:Ignorable="w14 w15 w16se w16cid w16 w16cex wp14">
   <w:body>
     <w:p>
       <w:pPr>
@@ -87,39 +87,7 @@
           <w:sz w:val="16"/>
           <w:szCs w:val="14"/>
         </w:rPr>
-        <w:t>(</w:t>
-      </w:r>
-      <w:proofErr w:type="spellStart"/>
-      <w:r>
-        <w:rPr>
-          <w:sz w:val="16"/>
-          <w:szCs w:val="14"/>
-        </w:rPr>
-        <w:t>VkEvent</w:t>
-      </w:r>
-      <w:proofErr w:type="spellEnd"/>
-      <w:r>
-        <w:rPr>
-          <w:sz w:val="16"/>
-          <w:szCs w:val="14"/>
-        </w:rPr>
-        <w:t xml:space="preserve">, </w:t>
-      </w:r>
-      <w:proofErr w:type="spellStart"/>
-      <w:r>
-        <w:rPr>
-          <w:sz w:val="16"/>
-          <w:szCs w:val="14"/>
-        </w:rPr>
-        <w:t>VkFence</w:t>
-      </w:r>
-      <w:proofErr w:type="spellEnd"/>
-      <w:r>
-        <w:rPr>
-          <w:sz w:val="16"/>
-          <w:szCs w:val="14"/>
-        </w:rPr>
-        <w:t>), queues</w:t>
+        <w:t>(VkEvent, VkFence), queues</w:t>
       </w:r>
       <w:r>
         <w:rPr>
@@ -133,23 +101,7 @@
           <w:sz w:val="16"/>
           <w:szCs w:val="14"/>
         </w:rPr>
-        <w:t>(</w:t>
-      </w:r>
-      <w:proofErr w:type="spellStart"/>
-      <w:r>
-        <w:rPr>
-          <w:sz w:val="16"/>
-          <w:szCs w:val="14"/>
-        </w:rPr>
-        <w:t>VkSemaphore</w:t>
-      </w:r>
-      <w:proofErr w:type="spellEnd"/>
-      <w:r>
-        <w:rPr>
-          <w:sz w:val="16"/>
-          <w:szCs w:val="14"/>
-        </w:rPr>
-        <w:t>), and commands within a command buffer</w:t>
+        <w:t>(VkSemaphore), and commands within a command buffer</w:t>
       </w:r>
       <w:r>
         <w:rPr>
@@ -163,39 +115,7 @@
           <w:sz w:val="16"/>
           <w:szCs w:val="14"/>
         </w:rPr>
-        <w:t>(</w:t>
-      </w:r>
-      <w:proofErr w:type="spellStart"/>
-      <w:r>
-        <w:rPr>
-          <w:sz w:val="16"/>
-          <w:szCs w:val="14"/>
-        </w:rPr>
-        <w:t>VkPipelineBarrier</w:t>
-      </w:r>
-      <w:proofErr w:type="spellEnd"/>
-      <w:r>
-        <w:rPr>
-          <w:sz w:val="16"/>
-          <w:szCs w:val="14"/>
-        </w:rPr>
-        <w:t xml:space="preserve">, </w:t>
-      </w:r>
-      <w:proofErr w:type="spellStart"/>
-      <w:r>
-        <w:rPr>
-          <w:sz w:val="16"/>
-          <w:szCs w:val="14"/>
-        </w:rPr>
-        <w:t>VkSubpassDependency</w:t>
-      </w:r>
-      <w:proofErr w:type="spellEnd"/>
-      <w:r>
-        <w:rPr>
-          <w:sz w:val="16"/>
-          <w:szCs w:val="14"/>
-        </w:rPr>
-        <w:t>)</w:t>
+        <w:t>(VkPipelineBarrier, VkSubpassDependency)</w:t>
       </w:r>
       <w:r>
         <w:rPr>
@@ -259,9 +179,6 @@
           <w:numId w:val="5"/>
         </w:numPr>
         <w:ind w:leftChars="0"/>
-        <w:rPr>
-          <w:rFonts w:hint="eastAsia"/>
-        </w:rPr>
       </w:pPr>
       <w:r>
         <w:t>Execution and Memory Dependencies</w:t>
@@ -433,7 +350,6 @@
           <w:p>
             <w:pPr>
               <w:rPr>
-                <w:rFonts w:hint="eastAsia"/>
                 <w:sz w:val="16"/>
                 <w:szCs w:val="16"/>
               </w:rPr>
@@ -462,7 +378,6 @@
           <w:p>
             <w:pPr>
               <w:rPr>
-                <w:rFonts w:hint="eastAsia"/>
                 <w:sz w:val="16"/>
                 <w:szCs w:val="16"/>
               </w:rPr>
@@ -508,7 +423,6 @@
           <w:p>
             <w:pPr>
               <w:rPr>
-                <w:rFonts w:hint="eastAsia"/>
                 <w:sz w:val="16"/>
                 <w:szCs w:val="16"/>
               </w:rPr>
@@ -717,7 +631,6 @@
           <w:p>
             <w:pPr>
               <w:rPr>
-                <w:rFonts w:hint="eastAsia"/>
                 <w:sz w:val="16"/>
                 <w:szCs w:val="16"/>
               </w:rPr>
@@ -962,7 +875,6 @@
           <w:p>
             <w:pPr>
               <w:rPr>
-                <w:rFonts w:hint="eastAsia"/>
                 <w:sz w:val="16"/>
                 <w:szCs w:val="16"/>
               </w:rPr>
@@ -1096,7 +1008,6 @@
           <w:p>
             <w:pPr>
               <w:rPr>
-                <w:rFonts w:hint="eastAsia"/>
                 <w:sz w:val="16"/>
                 <w:szCs w:val="16"/>
               </w:rPr>
@@ -1192,7 +1103,6 @@
           <w:p>
             <w:pPr>
               <w:rPr>
-                <w:rFonts w:hint="eastAsia"/>
                 <w:sz w:val="16"/>
                 <w:szCs w:val="16"/>
               </w:rPr>
@@ -1269,7 +1179,6 @@
     <w:p>
       <w:pPr>
         <w:rPr>
-          <w:rFonts w:hint="eastAsia"/>
           <w:sz w:val="16"/>
           <w:szCs w:val="16"/>
         </w:rPr>
@@ -1579,8 +1488,6 @@
         </w:rPr>
         <w:t>：</w:t>
       </w:r>
-      <w:bookmarkStart w:id="0" w:name="_GoBack"/>
-      <w:bookmarkEnd w:id="0"/>
     </w:p>
     <w:p>
       <w:pPr>
@@ -1711,25 +1618,7 @@
           <w:sz w:val="16"/>
           <w:szCs w:val="14"/>
         </w:rPr>
-        <w:t xml:space="preserve">se while some device tasks (queue submit, </w:t>
-      </w:r>
-      <w:proofErr w:type="spellStart"/>
-      <w:r>
-        <w:rPr>
-          <w:rFonts w:cstheme="minorHAnsi"/>
-          <w:sz w:val="16"/>
-          <w:szCs w:val="14"/>
-        </w:rPr>
-        <w:t>etc</w:t>
-      </w:r>
-      <w:proofErr w:type="spellEnd"/>
-      <w:r>
-        <w:rPr>
-          <w:rFonts w:cstheme="minorHAnsi"/>
-          <w:sz w:val="16"/>
-          <w:szCs w:val="14"/>
-        </w:rPr>
-        <w:t>…) need to wait other device task. (GPU wait GPU)</w:t>
+        <w:t>se while some device tasks (queue submit, etc…) need to wait other device task. (GPU wait GPU)</w:t>
       </w:r>
     </w:p>
     <w:p>
@@ -1954,43 +1843,7 @@
           <w:szCs w:val="14"/>
         </w:rPr>
         <w:br/>
-        <w:t>(</w:t>
-      </w:r>
-      <w:proofErr w:type="spellStart"/>
-      <w:r>
-        <w:rPr>
-          <w:rFonts w:cstheme="minorHAnsi"/>
-          <w:sz w:val="16"/>
-          <w:szCs w:val="14"/>
-        </w:rPr>
-        <w:t>Subpasses</w:t>
-      </w:r>
-      <w:proofErr w:type="spellEnd"/>
-      <w:r>
-        <w:rPr>
-          <w:rFonts w:cstheme="minorHAnsi"/>
-          <w:sz w:val="16"/>
-          <w:szCs w:val="14"/>
-        </w:rPr>
-        <w:t xml:space="preserve"> are executed </w:t>
-      </w:r>
-      <w:proofErr w:type="spellStart"/>
-      <w:r>
-        <w:rPr>
-          <w:rFonts w:cstheme="minorHAnsi"/>
-          <w:sz w:val="16"/>
-          <w:szCs w:val="14"/>
-        </w:rPr>
-        <w:t>asynchronically</w:t>
-      </w:r>
-      <w:proofErr w:type="spellEnd"/>
-      <w:r>
-        <w:rPr>
-          <w:rFonts w:cstheme="minorHAnsi"/>
-          <w:sz w:val="16"/>
-          <w:szCs w:val="14"/>
-        </w:rPr>
-        <w:t xml:space="preserve">.) </w:t>
+        <w:t xml:space="preserve">(Subpasses are executed asynchronically.) </w:t>
       </w:r>
     </w:p>
     <w:p>
@@ -2050,6 +1903,26 @@
         </w:rPr>
         <w:t>emaphore</w:t>
       </w:r>
+    </w:p>
+    <w:p>
+      <w:pPr>
+        <w:pStyle w:val="a3"/>
+        <w:ind w:leftChars="0" w:left="992"/>
+        <w:rPr>
+          <w:rFonts w:hint="eastAsia"/>
+          <w:sz w:val="16"/>
+          <w:szCs w:val="16"/>
+        </w:rPr>
+      </w:pPr>
+      <w:r>
+        <w:rPr>
+          <w:sz w:val="16"/>
+          <w:szCs w:val="16"/>
+        </w:rPr>
+        <w:t>Note : In android OS, we can’t wait a unused semaphore.</w:t>
+      </w:r>
+      <w:bookmarkStart w:id="0" w:name="_GoBack"/>
+      <w:bookmarkEnd w:id="0"/>
     </w:p>
     <w:p>
       <w:pPr>
@@ -2229,23 +2102,7 @@
             <w:sz w:val="16"/>
             <w:szCs w:val="16"/>
           </w:rPr>
-          <w:t>https://stackoverflow.com/questions/56838455/vulkans-</w:t>
-        </w:r>
-        <w:r>
-          <w:rPr>
-            <w:rStyle w:val="a5"/>
-            <w:sz w:val="16"/>
-            <w:szCs w:val="16"/>
-          </w:rPr>
-          <w:t>e</w:t>
-        </w:r>
-        <w:r>
-          <w:rPr>
-            <w:rStyle w:val="a5"/>
-            <w:sz w:val="16"/>
-            <w:szCs w:val="16"/>
-          </w:rPr>
-          <w:t>xecution-model-and-sycnhronization</w:t>
+          <w:t>https://stackoverflow.com/questions/56838455/vulkans-execution-model-and-sycnhronization</w:t>
         </w:r>
       </w:hyperlink>
     </w:p>
@@ -2287,23 +2144,7 @@
             <w:sz w:val="16"/>
             <w:szCs w:val="16"/>
           </w:rPr>
-          <w:t>https://gpuopen.com/vulkan-barr</w:t>
-        </w:r>
-        <w:r>
-          <w:rPr>
-            <w:rStyle w:val="a5"/>
-            <w:sz w:val="16"/>
-            <w:szCs w:val="16"/>
-          </w:rPr>
-          <w:t>i</w:t>
-        </w:r>
-        <w:r>
-          <w:rPr>
-            <w:rStyle w:val="a5"/>
-            <w:sz w:val="16"/>
-            <w:szCs w:val="16"/>
-          </w:rPr>
-          <w:t>ers-explained/</w:t>
+          <w:t>https://gpuopen.com/vulkan-barriers-explained/</w:t>
         </w:r>
       </w:hyperlink>
     </w:p>
@@ -2330,23 +2171,7 @@
           <w:sz w:val="16"/>
           <w:szCs w:val="16"/>
         </w:rPr>
-        <w:t xml:space="preserve">4] </w:t>
-      </w:r>
-      <w:proofErr w:type="spellStart"/>
-      <w:r>
-        <w:rPr>
-          <w:sz w:val="16"/>
-          <w:szCs w:val="16"/>
-        </w:rPr>
-        <w:t>Khronos</w:t>
-      </w:r>
-      <w:proofErr w:type="spellEnd"/>
-      <w:r>
-        <w:rPr>
-          <w:sz w:val="16"/>
-          <w:szCs w:val="16"/>
-        </w:rPr>
-        <w:t xml:space="preserve"> spec </w:t>
+        <w:t xml:space="preserve">4] Khronos spec </w:t>
       </w:r>
       <w:r>
         <w:rPr>
@@ -2381,6 +2206,7 @@
           <w:sz w:val="16"/>
           <w:szCs w:val="16"/>
         </w:rPr>
+        <w:lastRenderedPageBreak/>
         <w:t>[</w:t>
       </w:r>
       <w:r>
@@ -2433,7 +2259,7 @@
 </file>
 
 <file path=word/numbering.xml><?xml version="1.0" encoding="utf-8"?>
-<w:numbering xmlns:wpc="http://schemas.microsoft.com/office/word/2010/wordprocessingCanvas" xmlns:cx="http://schemas.microsoft.com/office/drawing/2014/chartex" xmlns:cx1="http://schemas.microsoft.com/office/drawing/2015/9/8/chartex" xmlns:cx2="http://schemas.microsoft.com/office/drawing/2015/10/21/chartex" xmlns:cx3="http://schemas.microsoft.com/office/drawing/2016/5/9/chartex" xmlns:cx4="http://schemas.microsoft.com/office/drawing/2016/5/10/chartex" xmlns:cx5="http://schemas.microsoft.com/office/drawing/2016/5/11/chartex" xmlns:cx6="http://schemas.microsoft.com/office/drawing/2016/5/12/chartex" xmlns:cx7="http://schemas.microsoft.com/office/drawing/2016/5/13/chartex" xmlns:cx8="http://schemas.microsoft.com/office/drawing/2016/5/14/chartex" xmlns:mc="http://schemas.openxmlformats.org/markup-compatibility/2006" xmlns:aink="http://schemas.microsoft.com/office/drawing/2016/ink" xmlns:am3d="http://schemas.microsoft.com/office/drawing/2017/model3d" xmlns:o="urn:schemas-microsoft-com:office:office" xmlns:r="http://schemas.openxmlformats.org/officeDocument/2006/relationships" xmlns:m="http://schemas.openxmlformats.org/officeDocument/2006/math" xmlns:v="urn:schemas-microsoft-com:vml" xmlns:wp14="http://schemas.microsoft.com/office/word/2010/wordprocessingDrawing" xmlns:wp="http://schemas.openxmlformats.org/drawingml/2006/wordprocessingDrawing" xmlns:w10="urn:schemas-microsoft-com:office:word" xmlns:w="http://schemas.openxmlformats.org/wordprocessingml/2006/main" xmlns:w14="http://schemas.microsoft.com/office/word/2010/wordml" xmlns:w15="http://schemas.microsoft.com/office/word/2012/wordml" xmlns:w16cid="http://schemas.microsoft.com/office/word/2016/wordml/cid" xmlns:w16se="http://schemas.microsoft.com/office/word/2015/wordml/symex" xmlns:wpg="http://schemas.microsoft.com/office/word/2010/wordprocessingGroup" xmlns:wpi="http://schemas.microsoft.com/office/word/2010/wordprocessingInk" xmlns:wne="http://schemas.microsoft.com/office/word/2006/wordml" xmlns:wps="http://schemas.microsoft.com/office/word/2010/wordprocessingShape" mc:Ignorable="w14 w15 w16se w16cid wp14">
+<w:numbering xmlns:wpc="http://schemas.microsoft.com/office/word/2010/wordprocessingCanvas" xmlns:cx="http://schemas.microsoft.com/office/drawing/2014/chartex" xmlns:cx1="http://schemas.microsoft.com/office/drawing/2015/9/8/chartex" xmlns:cx2="http://schemas.microsoft.com/office/drawing/2015/10/21/chartex" xmlns:cx3="http://schemas.microsoft.com/office/drawing/2016/5/9/chartex" xmlns:cx4="http://schemas.microsoft.com/office/drawing/2016/5/10/chartex" xmlns:cx5="http://schemas.microsoft.com/office/drawing/2016/5/11/chartex" xmlns:cx6="http://schemas.microsoft.com/office/drawing/2016/5/12/chartex" xmlns:cx7="http://schemas.microsoft.com/office/drawing/2016/5/13/chartex" xmlns:cx8="http://schemas.microsoft.com/office/drawing/2016/5/14/chartex" xmlns:mc="http://schemas.openxmlformats.org/markup-compatibility/2006" xmlns:aink="http://schemas.microsoft.com/office/drawing/2016/ink" xmlns:am3d="http://schemas.microsoft.com/office/drawing/2017/model3d" xmlns:o="urn:schemas-microsoft-com:office:office" xmlns:r="http://schemas.openxmlformats.org/officeDocument/2006/relationships" xmlns:m="http://schemas.openxmlformats.org/officeDocument/2006/math" xmlns:v="urn:schemas-microsoft-com:vml" xmlns:wp14="http://schemas.microsoft.com/office/word/2010/wordprocessingDrawing" xmlns:wp="http://schemas.openxmlformats.org/drawingml/2006/wordprocessingDrawing" xmlns:w10="urn:schemas-microsoft-com:office:word" xmlns:w="http://schemas.openxmlformats.org/wordprocessingml/2006/main" xmlns:w14="http://schemas.microsoft.com/office/word/2010/wordml" xmlns:w15="http://schemas.microsoft.com/office/word/2012/wordml" xmlns:w16cex="http://schemas.microsoft.com/office/word/2018/wordml/cex" xmlns:w16cid="http://schemas.microsoft.com/office/word/2016/wordml/cid" xmlns:w16="http://schemas.microsoft.com/office/word/2018/wordml" xmlns:w16se="http://schemas.microsoft.com/office/word/2015/wordml/symex" xmlns:wpg="http://schemas.microsoft.com/office/word/2010/wordprocessingGroup" xmlns:wpi="http://schemas.microsoft.com/office/word/2010/wordprocessingInk" xmlns:wne="http://schemas.microsoft.com/office/word/2006/wordml" xmlns:wps="http://schemas.microsoft.com/office/word/2010/wordprocessingShape" mc:Ignorable="w14 w15 w16se w16cid w16 w16cex wp14">
   <w:abstractNum w:abstractNumId="0" w15:restartNumberingAfterBreak="0">
     <w:nsid w:val="00944C30"/>
     <w:multiLevelType w:val="hybridMultilevel"/>
@@ -3594,7 +3420,7 @@
 </file>
 
 <file path=word/styles.xml><?xml version="1.0" encoding="utf-8"?>
-<w:styles xmlns:mc="http://schemas.openxmlformats.org/markup-compatibility/2006" xmlns:r="http://schemas.openxmlformats.org/officeDocument/2006/relationships" xmlns:w="http://schemas.openxmlformats.org/wordprocessingml/2006/main" xmlns:w14="http://schemas.microsoft.com/office/word/2010/wordml" xmlns:w15="http://schemas.microsoft.com/office/word/2012/wordml" xmlns:w16cid="http://schemas.microsoft.com/office/word/2016/wordml/cid" xmlns:w16se="http://schemas.microsoft.com/office/word/2015/wordml/symex" mc:Ignorable="w14 w15 w16se w16cid">
+<w:styles xmlns:mc="http://schemas.openxmlformats.org/markup-compatibility/2006" xmlns:r="http://schemas.openxmlformats.org/officeDocument/2006/relationships" xmlns:w="http://schemas.openxmlformats.org/wordprocessingml/2006/main" xmlns:w14="http://schemas.microsoft.com/office/word/2010/wordml" xmlns:w15="http://schemas.microsoft.com/office/word/2012/wordml" xmlns:w16cex="http://schemas.microsoft.com/office/word/2018/wordml/cex" xmlns:w16cid="http://schemas.microsoft.com/office/word/2016/wordml/cid" xmlns:w16="http://schemas.microsoft.com/office/word/2018/wordml" xmlns:w16se="http://schemas.microsoft.com/office/word/2015/wordml/symex" mc:Ignorable="w14 w15 w16se w16cid w16 w16cex">
   <w:docDefaults>
     <w:rPrDefault>
       <w:rPr>

</xml_diff>